<commit_message>
Doc: cambios en plantilla de infome de incidencia
</commit_message>
<xml_diff>
--- a/Recursos/Informes Vesta/Informe de incidencia.docx
+++ b/Recursos/Informes Vesta/Informe de incidencia.docx
@@ -1,6 +1,6 @@
 
 <file path=word/document.xml><?xml version="1.0" encoding="utf-8"?>
-<w:document xmlns:wpc="http://schemas.microsoft.com/office/word/2010/wordprocessingCanvas" xmlns:cx="http://schemas.microsoft.com/office/drawing/2014/chartex" xmlns:cx1="http://schemas.microsoft.com/office/drawing/2015/9/8/chartex" xmlns:cx2="http://schemas.microsoft.com/office/drawing/2015/10/21/chartex" xmlns:cx3="http://schemas.microsoft.com/office/drawing/2016/5/9/chartex" xmlns:cx4="http://schemas.microsoft.com/office/drawing/2016/5/10/chartex" xmlns:cx5="http://schemas.microsoft.com/office/drawing/2016/5/11/chartex" xmlns:cx6="http://schemas.microsoft.com/office/drawing/2016/5/12/chartex" xmlns:cx7="http://schemas.microsoft.com/office/drawing/2016/5/13/chartex" xmlns:cx8="http://schemas.microsoft.com/office/drawing/2016/5/14/chartex" xmlns:mc="http://schemas.openxmlformats.org/markup-compatibility/2006" xmlns:aink="http://schemas.microsoft.com/office/drawing/2016/ink" xmlns:am3d="http://schemas.microsoft.com/office/drawing/2017/model3d" xmlns:o="urn:schemas-microsoft-com:office:office" xmlns:oel="http://schemas.microsoft.com/office/2019/extlst" xmlns:r="http://schemas.openxmlformats.org/officeDocument/2006/relationships" xmlns:m="http://schemas.openxmlformats.org/officeDocument/2006/math" xmlns:v="urn:schemas-microsoft-com:vml" xmlns:wp14="http://schemas.microsoft.com/office/word/2010/wordprocessingDrawing" xmlns:wp="http://schemas.openxmlformats.org/drawingml/2006/wordprocessingDrawing" xmlns:w10="urn:schemas-microsoft-com:office:word" xmlns:w="http://schemas.openxmlformats.org/wordprocessingml/2006/main" xmlns:w14="http://schemas.microsoft.com/office/word/2010/wordml" xmlns:w15="http://schemas.microsoft.com/office/word/2012/wordml" xmlns:w16cex="http://schemas.microsoft.com/office/word/2018/wordml/cex" xmlns:w16cid="http://schemas.microsoft.com/office/word/2016/wordml/cid" xmlns:w16="http://schemas.microsoft.com/office/word/2018/wordml" xmlns:w16du="http://schemas.microsoft.com/office/word/2023/wordml/word16du" xmlns:w16sdtdh="http://schemas.microsoft.com/office/word/2020/wordml/sdtdatahash" xmlns:w16se="http://schemas.microsoft.com/office/word/2015/wordml/symex" xmlns:wpg="http://schemas.microsoft.com/office/word/2010/wordprocessingGroup" xmlns:wpi="http://schemas.microsoft.com/office/word/2010/wordprocessingInk" xmlns:wne="http://schemas.microsoft.com/office/word/2006/wordml" xmlns:wps="http://schemas.microsoft.com/office/word/2010/wordprocessingShape" mc:Ignorable="w14 w15 w16se w16cid w16 w16cex w16sdtdh w16du wp14">
+<w:document xmlns:wpc="http://schemas.microsoft.com/office/word/2010/wordprocessingCanvas" xmlns:mc="http://schemas.openxmlformats.org/markup-compatibility/2006" xmlns:o="urn:schemas-microsoft-com:office:office" xmlns:r="http://schemas.openxmlformats.org/officeDocument/2006/relationships" xmlns:m="http://schemas.openxmlformats.org/officeDocument/2006/math" xmlns:v="urn:schemas-microsoft-com:vml" xmlns:wp14="http://schemas.microsoft.com/office/word/2010/wordprocessingDrawing" xmlns:wp="http://schemas.openxmlformats.org/drawingml/2006/wordprocessingDrawing" xmlns:w10="urn:schemas-microsoft-com:office:word" xmlns:w="http://schemas.openxmlformats.org/wordprocessingml/2006/main" xmlns:w14="http://schemas.microsoft.com/office/word/2010/wordml" xmlns:w15="http://schemas.microsoft.com/office/word/2012/wordml" xmlns:wpg="http://schemas.microsoft.com/office/word/2010/wordprocessingGroup" xmlns:wpi="http://schemas.microsoft.com/office/word/2010/wordprocessingInk" xmlns:wne="http://schemas.microsoft.com/office/word/2006/wordml" xmlns:wps="http://schemas.microsoft.com/office/word/2010/wordprocessingShape" mc:Ignorable="w14 w15 wp14">
   <w:body>
     <w:p>
       <w:pPr>
@@ -19,6 +19,7 @@
           <w:color w:val="000F2C"/>
           <w:spacing w:val="-9"/>
           <w:sz w:val="44"/>
+          <w:lang w:val="es-AR" w:eastAsia="es-AR"/>
         </w:rPr>
         <w:drawing>
           <wp:anchor distT="0" distB="0" distL="114300" distR="114300" simplePos="0" relativeHeight="487589888" behindDoc="0" locked="0" layoutInCell="1" allowOverlap="1" wp14:anchorId="4204C82D" wp14:editId="0BCACEF6">
@@ -366,263 +367,6 @@
         </w:rPr>
       </w:pPr>
     </w:p>
-    <w:tbl>
-      <w:tblPr>
-        <w:tblStyle w:val="TableNormal"/>
-        <w:tblW w:w="0" w:type="auto"/>
-        <w:tblInd w:w="126" w:type="dxa"/>
-        <w:tblBorders>
-          <w:top w:val="single" w:sz="4" w:space="0" w:color="000000"/>
-          <w:left w:val="single" w:sz="4" w:space="0" w:color="000000"/>
-          <w:bottom w:val="single" w:sz="4" w:space="0" w:color="000000"/>
-          <w:right w:val="single" w:sz="4" w:space="0" w:color="000000"/>
-          <w:insideH w:val="single" w:sz="4" w:space="0" w:color="000000"/>
-          <w:insideV w:val="single" w:sz="4" w:space="0" w:color="000000"/>
-        </w:tblBorders>
-        <w:tblLayout w:type="fixed"/>
-        <w:tblLook w:val="01E0" w:firstRow="1" w:lastRow="1" w:firstColumn="1" w:lastColumn="1" w:noHBand="0" w:noVBand="0"/>
-      </w:tblPr>
-      <w:tblGrid>
-        <w:gridCol w:w="2347"/>
-        <w:gridCol w:w="7147"/>
-      </w:tblGrid>
-      <w:tr>
-        <w:trPr>
-          <w:trHeight w:val="249"/>
-        </w:trPr>
-        <w:tc>
-          <w:tcPr>
-            <w:tcW w:w="9494" w:type="dxa"/>
-            <w:gridSpan w:val="2"/>
-            <w:shd w:val="clear" w:color="auto" w:fill="8DB3E2" w:themeFill="text2" w:themeFillTint="66"/>
-          </w:tcPr>
-          <w:p>
-            <w:pPr>
-              <w:pStyle w:val="TableParagraph"/>
-              <w:tabs>
-                <w:tab w:val="left" w:pos="830"/>
-              </w:tabs>
-              <w:spacing w:line="215" w:lineRule="exact"/>
-              <w:ind w:left="470"/>
-              <w:rPr>
-                <w:b/>
-                <w:color w:val="FFFFFF" w:themeColor="background1"/>
-                <w:sz w:val="18"/>
-              </w:rPr>
-            </w:pPr>
-            <w:r>
-              <w:rPr>
-                <w:b/>
-                <w:color w:val="FFFFFF" w:themeColor="background1"/>
-                <w:spacing w:val="-5"/>
-                <w:sz w:val="18"/>
-              </w:rPr>
-              <w:t>2</w:t>
-            </w:r>
-            <w:r>
-              <w:rPr>
-                <w:b/>
-                <w:color w:val="FFFFFF" w:themeColor="background1"/>
-                <w:spacing w:val="-5"/>
-                <w:sz w:val="18"/>
-              </w:rPr>
-              <w:t>.</w:t>
-            </w:r>
-            <w:r>
-              <w:rPr>
-                <w:b/>
-                <w:color w:val="FFFFFF" w:themeColor="background1"/>
-                <w:sz w:val="18"/>
-              </w:rPr>
-              <w:tab/>
-            </w:r>
-            <w:r>
-              <w:rPr>
-                <w:b/>
-                <w:color w:val="FFFFFF" w:themeColor="background1"/>
-                <w:spacing w:val="-4"/>
-                <w:sz w:val="18"/>
-              </w:rPr>
-              <w:t>DATOS</w:t>
-            </w:r>
-            <w:r>
-              <w:rPr>
-                <w:b/>
-                <w:color w:val="FFFFFF" w:themeColor="background1"/>
-                <w:spacing w:val="-10"/>
-                <w:sz w:val="18"/>
-              </w:rPr>
-              <w:t xml:space="preserve"> </w:t>
-            </w:r>
-            <w:r>
-              <w:rPr>
-                <w:b/>
-                <w:color w:val="FFFFFF" w:themeColor="background1"/>
-                <w:spacing w:val="-4"/>
-                <w:sz w:val="18"/>
-              </w:rPr>
-              <w:t>DEL</w:t>
-            </w:r>
-            <w:r>
-              <w:rPr>
-                <w:b/>
-                <w:color w:val="FFFFFF" w:themeColor="background1"/>
-                <w:spacing w:val="-10"/>
-                <w:sz w:val="18"/>
-              </w:rPr>
-              <w:t xml:space="preserve"> </w:t>
-            </w:r>
-            <w:r>
-              <w:rPr>
-                <w:b/>
-                <w:color w:val="FFFFFF" w:themeColor="background1"/>
-                <w:spacing w:val="-4"/>
-                <w:sz w:val="18"/>
-              </w:rPr>
-              <w:t>PROYECTO</w:t>
-            </w:r>
-          </w:p>
-        </w:tc>
-      </w:tr>
-      <w:tr>
-        <w:trPr>
-          <w:trHeight w:val="542"/>
-        </w:trPr>
-        <w:tc>
-          <w:tcPr>
-            <w:tcW w:w="2347" w:type="dxa"/>
-            <w:shd w:val="clear" w:color="auto" w:fill="D9D9D9" w:themeFill="background1" w:themeFillShade="D9"/>
-          </w:tcPr>
-          <w:p>
-            <w:pPr>
-              <w:pStyle w:val="TableParagraph"/>
-              <w:spacing w:before="240" w:line="215" w:lineRule="exact"/>
-              <w:ind w:left="110"/>
-              <w:jc w:val="center"/>
-              <w:rPr>
-                <w:sz w:val="18"/>
-              </w:rPr>
-            </w:pPr>
-            <w:r>
-              <w:rPr>
-                <w:color w:val="3B3838"/>
-                <w:spacing w:val="-2"/>
-                <w:w w:val="105"/>
-                <w:sz w:val="18"/>
-              </w:rPr>
-              <w:t>Nombre</w:t>
-            </w:r>
-            <w:r>
-              <w:rPr>
-                <w:color w:val="3B3838"/>
-                <w:spacing w:val="-2"/>
-                <w:w w:val="105"/>
-                <w:sz w:val="18"/>
-              </w:rPr>
-              <w:t xml:space="preserve"> del proyecto</w:t>
-            </w:r>
-          </w:p>
-        </w:tc>
-        <w:tc>
-          <w:tcPr>
-            <w:tcW w:w="7147" w:type="dxa"/>
-          </w:tcPr>
-          <w:p>
-            <w:pPr>
-              <w:pStyle w:val="TableParagraph"/>
-              <w:rPr>
-                <w:rFonts w:ascii="Times New Roman"/>
-                <w:sz w:val="18"/>
-              </w:rPr>
-            </w:pPr>
-          </w:p>
-        </w:tc>
-      </w:tr>
-      <w:tr>
-        <w:trPr>
-          <w:trHeight w:val="690"/>
-        </w:trPr>
-        <w:tc>
-          <w:tcPr>
-            <w:tcW w:w="2347" w:type="dxa"/>
-            <w:shd w:val="clear" w:color="auto" w:fill="D9D9D9" w:themeFill="background1" w:themeFillShade="D9"/>
-          </w:tcPr>
-          <w:p>
-            <w:pPr>
-              <w:pStyle w:val="TableParagraph"/>
-              <w:spacing w:before="240" w:line="215" w:lineRule="exact"/>
-              <w:ind w:left="110"/>
-              <w:jc w:val="center"/>
-              <w:rPr>
-                <w:sz w:val="18"/>
-              </w:rPr>
-            </w:pPr>
-            <w:r>
-              <w:rPr>
-                <w:sz w:val="18"/>
-              </w:rPr>
-              <w:t>Líder del proyecto</w:t>
-            </w:r>
-          </w:p>
-        </w:tc>
-        <w:tc>
-          <w:tcPr>
-            <w:tcW w:w="7147" w:type="dxa"/>
-          </w:tcPr>
-          <w:p>
-            <w:pPr>
-              <w:pStyle w:val="TableParagraph"/>
-              <w:rPr>
-                <w:rFonts w:ascii="Times New Roman"/>
-                <w:sz w:val="18"/>
-              </w:rPr>
-            </w:pPr>
-          </w:p>
-        </w:tc>
-      </w:tr>
-      <w:tr>
-        <w:trPr>
-          <w:trHeight w:val="908"/>
-        </w:trPr>
-        <w:tc>
-          <w:tcPr>
-            <w:tcW w:w="2347" w:type="dxa"/>
-            <w:shd w:val="clear" w:color="auto" w:fill="D9D9D9" w:themeFill="background1" w:themeFillShade="D9"/>
-          </w:tcPr>
-          <w:p>
-            <w:pPr>
-              <w:pStyle w:val="TableParagraph"/>
-              <w:spacing w:before="240" w:line="215" w:lineRule="exact"/>
-              <w:ind w:left="110"/>
-              <w:jc w:val="center"/>
-              <w:rPr>
-                <w:sz w:val="18"/>
-              </w:rPr>
-            </w:pPr>
-            <w:r>
-              <w:rPr>
-                <w:sz w:val="18"/>
-              </w:rPr>
-              <w:t>Desarrolladores del proyecto</w:t>
-            </w:r>
-          </w:p>
-        </w:tc>
-        <w:tc>
-          <w:tcPr>
-            <w:tcW w:w="7147" w:type="dxa"/>
-          </w:tcPr>
-          <w:p>
-            <w:pPr>
-              <w:pStyle w:val="TableParagraph"/>
-              <w:rPr>
-                <w:rFonts w:ascii="Times New Roman"/>
-                <w:sz w:val="18"/>
-              </w:rPr>
-            </w:pPr>
-          </w:p>
-        </w:tc>
-      </w:tr>
-    </w:tbl>
     <w:p>
       <w:pPr>
         <w:pStyle w:val="Textoindependiente"/>
@@ -673,22 +417,23 @@
               <w:ind w:left="470"/>
               <w:rPr>
                 <w:b/>
+                <w:color w:val="FFFFFF" w:themeColor="background1"/>
                 <w:sz w:val="18"/>
               </w:rPr>
             </w:pPr>
             <w:r>
               <w:rPr>
                 <w:b/>
-                <w:color w:val="FFFFFF"/>
+                <w:color w:val="FFFFFF" w:themeColor="background1"/>
                 <w:spacing w:val="-5"/>
                 <w:sz w:val="18"/>
               </w:rPr>
-              <w:t>3</w:t>
-            </w:r>
-            <w:r>
-              <w:rPr>
-                <w:b/>
-                <w:color w:val="FFFFFF"/>
+              <w:t>2</w:t>
+            </w:r>
+            <w:r>
+              <w:rPr>
+                <w:b/>
+                <w:color w:val="FFFFFF" w:themeColor="background1"/>
                 <w:spacing w:val="-5"/>
                 <w:sz w:val="18"/>
               </w:rPr>
@@ -697,7 +442,7 @@
             <w:r>
               <w:rPr>
                 <w:b/>
-                <w:color w:val="FFFFFF"/>
+                <w:color w:val="FFFFFF" w:themeColor="background1"/>
                 <w:sz w:val="18"/>
               </w:rPr>
               <w:tab/>
@@ -705,7 +450,7 @@
             <w:r>
               <w:rPr>
                 <w:b/>
-                <w:color w:val="FFFFFF"/>
+                <w:color w:val="FFFFFF" w:themeColor="background1"/>
                 <w:spacing w:val="-4"/>
                 <w:sz w:val="18"/>
               </w:rPr>
@@ -714,8 +459,8 @@
             <w:r>
               <w:rPr>
                 <w:b/>
-                <w:color w:val="FFFFFF"/>
-                <w:spacing w:val="-9"/>
+                <w:color w:val="FFFFFF" w:themeColor="background1"/>
+                <w:spacing w:val="-10"/>
                 <w:sz w:val="18"/>
               </w:rPr>
               <w:t xml:space="preserve"> </w:t>
@@ -723,17 +468,17 @@
             <w:r>
               <w:rPr>
                 <w:b/>
-                <w:color w:val="FFFFFF"/>
+                <w:color w:val="FFFFFF" w:themeColor="background1"/>
                 <w:spacing w:val="-4"/>
                 <w:sz w:val="18"/>
               </w:rPr>
-              <w:t>DE</w:t>
-            </w:r>
-            <w:r>
-              <w:rPr>
-                <w:b/>
-                <w:color w:val="FFFFFF"/>
-                <w:spacing w:val="-8"/>
+              <w:t>DEL</w:t>
+            </w:r>
+            <w:r>
+              <w:rPr>
+                <w:b/>
+                <w:color w:val="FFFFFF" w:themeColor="background1"/>
+                <w:spacing w:val="-10"/>
                 <w:sz w:val="18"/>
               </w:rPr>
               <w:t xml:space="preserve"> </w:t>
@@ -741,36 +486,18 @@
             <w:r>
               <w:rPr>
                 <w:b/>
-                <w:color w:val="FFFFFF"/>
+                <w:color w:val="FFFFFF" w:themeColor="background1"/>
                 <w:spacing w:val="-4"/>
                 <w:sz w:val="18"/>
               </w:rPr>
-              <w:t>LA</w:t>
-            </w:r>
-            <w:r>
-              <w:rPr>
-                <w:b/>
-                <w:color w:val="FFFFFF"/>
-                <w:spacing w:val="-8"/>
-                <w:sz w:val="18"/>
-              </w:rPr>
-              <w:t xml:space="preserve"> </w:t>
-            </w:r>
-            <w:r>
-              <w:rPr>
-                <w:b/>
-                <w:color w:val="FFFFFF"/>
-                <w:spacing w:val="-4"/>
-                <w:sz w:val="18"/>
-              </w:rPr>
-              <w:t>INCIDENCIA</w:t>
+              <w:t>PROYECTO</w:t>
             </w:r>
           </w:p>
         </w:tc>
       </w:tr>
       <w:tr>
         <w:trPr>
-          <w:trHeight w:val="609"/>
+          <w:trHeight w:val="542"/>
         </w:trPr>
         <w:tc>
           <w:tcPr>
@@ -791,9 +518,10 @@
               <w:rPr>
                 <w:color w:val="3B3838"/>
                 <w:spacing w:val="-2"/>
-                <w:sz w:val="18"/>
-              </w:rPr>
-              <w:t>Fecha</w:t>
+                <w:w w:val="105"/>
+                <w:sz w:val="18"/>
+              </w:rPr>
+              <w:t>Nombre del proyecto</w:t>
             </w:r>
           </w:p>
         </w:tc>
@@ -809,99 +537,12 @@
                 <w:sz w:val="18"/>
               </w:rPr>
             </w:pPr>
-            <w:r>
-              <w:rPr>
-                <w:sz w:val="18"/>
-              </w:rPr>
-              <w:t xml:space="preserve">  </w:t>
-            </w:r>
           </w:p>
         </w:tc>
       </w:tr>
       <w:tr>
         <w:trPr>
-          <w:trHeight w:val="1967"/>
-        </w:trPr>
-        <w:tc>
-          <w:tcPr>
-            <w:tcW w:w="2347" w:type="dxa"/>
-            <w:shd w:val="clear" w:color="auto" w:fill="D9D9D9" w:themeFill="background1" w:themeFillShade="D9"/>
-          </w:tcPr>
-          <w:p>
-            <w:pPr>
-              <w:pStyle w:val="TableParagraph"/>
-              <w:spacing w:before="240" w:line="276" w:lineRule="auto"/>
-              <w:ind w:left="110" w:right="166"/>
-              <w:jc w:val="center"/>
-              <w:rPr>
-                <w:sz w:val="18"/>
-              </w:rPr>
-            </w:pPr>
-            <w:r>
-              <w:rPr>
-                <w:color w:val="3B3838"/>
-                <w:sz w:val="18"/>
-              </w:rPr>
-              <w:t>Descripción</w:t>
-            </w:r>
-            <w:r>
-              <w:rPr>
-                <w:color w:val="3B3838"/>
-                <w:spacing w:val="-15"/>
-                <w:sz w:val="18"/>
-              </w:rPr>
-              <w:t xml:space="preserve"> </w:t>
-            </w:r>
-            <w:r>
-              <w:rPr>
-                <w:color w:val="3B3838"/>
-                <w:sz w:val="18"/>
-              </w:rPr>
-              <w:t>de</w:t>
-            </w:r>
-            <w:r>
-              <w:rPr>
-                <w:color w:val="3B3838"/>
-                <w:spacing w:val="-14"/>
-                <w:sz w:val="18"/>
-              </w:rPr>
-              <w:t xml:space="preserve"> </w:t>
-            </w:r>
-            <w:r>
-              <w:rPr>
-                <w:color w:val="3B3838"/>
-                <w:sz w:val="18"/>
-              </w:rPr>
-              <w:t xml:space="preserve">la </w:t>
-            </w:r>
-            <w:r>
-              <w:rPr>
-                <w:color w:val="3B3838"/>
-                <w:spacing w:val="-2"/>
-                <w:sz w:val="18"/>
-              </w:rPr>
-              <w:t>incidencia</w:t>
-            </w:r>
-          </w:p>
-        </w:tc>
-        <w:tc>
-          <w:tcPr>
-            <w:tcW w:w="7147" w:type="dxa"/>
-          </w:tcPr>
-          <w:p>
-            <w:pPr>
-              <w:pStyle w:val="TableParagraph"/>
-              <w:rPr>
-                <w:rFonts w:ascii="Times New Roman"/>
-                <w:sz w:val="18"/>
-              </w:rPr>
-            </w:pPr>
-          </w:p>
-        </w:tc>
-      </w:tr>
-      <w:tr>
-        <w:trPr>
-          <w:trHeight w:val="3042"/>
+          <w:trHeight w:val="690"/>
         </w:trPr>
         <w:tc>
           <w:tcPr>
@@ -920,12 +561,9 @@
             </w:pPr>
             <w:r>
               <w:rPr>
-                <w:color w:val="3B3838"/>
-                <w:spacing w:val="-2"/>
-                <w:w w:val="105"/>
-                <w:sz w:val="18"/>
-              </w:rPr>
-              <w:t>Observaciones</w:t>
+                <w:sz w:val="18"/>
+              </w:rPr>
+              <w:t>Líder del proyecto</w:t>
             </w:r>
           </w:p>
         </w:tc>
@@ -944,27 +582,63 @@
           </w:p>
         </w:tc>
       </w:tr>
+      <w:tr>
+        <w:trPr>
+          <w:trHeight w:val="908"/>
+        </w:trPr>
+        <w:tc>
+          <w:tcPr>
+            <w:tcW w:w="2347" w:type="dxa"/>
+            <w:shd w:val="clear" w:color="auto" w:fill="D9D9D9" w:themeFill="background1" w:themeFillShade="D9"/>
+          </w:tcPr>
+          <w:p>
+            <w:pPr>
+              <w:pStyle w:val="TableParagraph"/>
+              <w:spacing w:before="240" w:line="215" w:lineRule="exact"/>
+              <w:ind w:left="110"/>
+              <w:jc w:val="center"/>
+              <w:rPr>
+                <w:sz w:val="18"/>
+              </w:rPr>
+            </w:pPr>
+            <w:r>
+              <w:rPr>
+                <w:sz w:val="18"/>
+              </w:rPr>
+              <w:t>Desarrolladores del proyecto</w:t>
+            </w:r>
+          </w:p>
+        </w:tc>
+        <w:tc>
+          <w:tcPr>
+            <w:tcW w:w="7147" w:type="dxa"/>
+          </w:tcPr>
+          <w:p>
+            <w:pPr>
+              <w:pStyle w:val="TableParagraph"/>
+              <w:rPr>
+                <w:rFonts w:ascii="Times New Roman"/>
+                <w:sz w:val="18"/>
+              </w:rPr>
+            </w:pPr>
+          </w:p>
+        </w:tc>
+      </w:tr>
     </w:tbl>
     <w:p>
       <w:pPr>
+        <w:pStyle w:val="Textoindependiente"/>
+        <w:spacing w:before="8"/>
         <w:rPr>
-          <w:rFonts w:ascii="Times New Roman"/>
-          <w:sz w:val="18"/>
+          <w:b/>
+          <w:sz w:val="20"/>
         </w:rPr>
-        <w:sectPr>
-          <w:headerReference w:type="default" r:id="rId7"/>
-          <w:type w:val="continuous"/>
-          <w:pgSz w:w="12240" w:h="15840"/>
-          <w:pgMar w:top="1760" w:right="1220" w:bottom="280" w:left="1300" w:header="1011" w:footer="0" w:gutter="0"/>
-          <w:pgNumType w:start="1"/>
-          <w:cols w:space="720"/>
-        </w:sectPr>
       </w:pPr>
     </w:p>
     <w:p>
       <w:pPr>
         <w:pStyle w:val="Textoindependiente"/>
-        <w:spacing w:before="39"/>
+        <w:spacing w:before="8"/>
         <w:rPr>
           <w:b/>
           <w:sz w:val="20"/>
@@ -988,15 +662,17 @@
         <w:tblLook w:val="01E0" w:firstRow="1" w:lastRow="1" w:firstColumn="1" w:lastColumn="1" w:noHBand="0" w:noVBand="0"/>
       </w:tblPr>
       <w:tblGrid>
-        <w:gridCol w:w="9494"/>
+        <w:gridCol w:w="2347"/>
+        <w:gridCol w:w="7147"/>
       </w:tblGrid>
       <w:tr>
         <w:trPr>
-          <w:trHeight w:val="273"/>
+          <w:trHeight w:val="249"/>
         </w:trPr>
         <w:tc>
           <w:tcPr>
             <w:tcW w:w="9494" w:type="dxa"/>
+            <w:gridSpan w:val="2"/>
             <w:shd w:val="clear" w:color="auto" w:fill="8DB3E2" w:themeFill="text2" w:themeFillTint="66"/>
           </w:tcPr>
           <w:p>
@@ -1019,7 +695,7 @@
                 <w:spacing w:val="-5"/>
                 <w:sz w:val="18"/>
               </w:rPr>
-              <w:t>4</w:t>
+              <w:t>3</w:t>
             </w:r>
             <w:r>
               <w:rPr>
@@ -1042,18 +718,28 @@
               <w:rPr>
                 <w:b/>
                 <w:color w:val="FFFFFF"/>
-                <w:spacing w:val="-8"/>
-                <w:sz w:val="18"/>
-              </w:rPr>
-              <w:t>ANEXO:</w:t>
+                <w:spacing w:val="-4"/>
+                <w:sz w:val="18"/>
+              </w:rPr>
+              <w:t>DATOS</w:t>
             </w:r>
             <w:r>
               <w:rPr>
                 <w:b/>
                 <w:color w:val="FFFFFF"/>
+                <w:spacing w:val="-9"/>
                 <w:sz w:val="18"/>
               </w:rPr>
               <w:t xml:space="preserve"> </w:t>
+            </w:r>
+            <w:r>
+              <w:rPr>
+                <w:b/>
+                <w:color w:val="FFFFFF"/>
+                <w:spacing w:val="-4"/>
+                <w:sz w:val="18"/>
+              </w:rPr>
+              <w:t>DE</w:t>
             </w:r>
             <w:r>
               <w:rPr>
@@ -1062,15 +748,16 @@
                 <w:spacing w:val="-8"/>
                 <w:sz w:val="18"/>
               </w:rPr>
-              <w:t>REGISTRO</w:t>
+              <w:t xml:space="preserve"> </w:t>
             </w:r>
             <w:r>
               <w:rPr>
                 <w:b/>
                 <w:color w:val="FFFFFF"/>
-                <w:sz w:val="18"/>
-              </w:rPr>
-              <w:t xml:space="preserve"> </w:t>
+                <w:spacing w:val="-4"/>
+                <w:sz w:val="18"/>
+              </w:rPr>
+              <w:t>LA</w:t>
             </w:r>
             <w:r>
               <w:rPr>
@@ -1079,56 +766,13 @@
                 <w:spacing w:val="-8"/>
                 <w:sz w:val="18"/>
               </w:rPr>
-              <w:t>FOTOGRÁFICO</w:t>
+              <w:t xml:space="preserve"> </w:t>
             </w:r>
             <w:r>
               <w:rPr>
                 <w:b/>
                 <w:color w:val="FFFFFF"/>
-                <w:sz w:val="18"/>
-              </w:rPr>
-              <w:t xml:space="preserve"> </w:t>
-            </w:r>
-            <w:r>
-              <w:rPr>
-                <w:b/>
-                <w:color w:val="FFFFFF"/>
-                <w:spacing w:val="-8"/>
-                <w:sz w:val="18"/>
-              </w:rPr>
-              <w:t>DE</w:t>
-            </w:r>
-            <w:r>
-              <w:rPr>
-                <w:b/>
-                <w:color w:val="FFFFFF"/>
-                <w:spacing w:val="-1"/>
-                <w:sz w:val="18"/>
-              </w:rPr>
-              <w:t xml:space="preserve"> </w:t>
-            </w:r>
-            <w:r>
-              <w:rPr>
-                <w:b/>
-                <w:color w:val="FFFFFF"/>
-                <w:spacing w:val="-8"/>
-                <w:sz w:val="18"/>
-              </w:rPr>
-              <w:t>LA</w:t>
-            </w:r>
-            <w:r>
-              <w:rPr>
-                <w:b/>
-                <w:color w:val="FFFFFF"/>
-                <w:sz w:val="18"/>
-              </w:rPr>
-              <w:t xml:space="preserve"> </w:t>
-            </w:r>
-            <w:r>
-              <w:rPr>
-                <w:b/>
-                <w:color w:val="FFFFFF"/>
-                <w:spacing w:val="-8"/>
+                <w:spacing w:val="-4"/>
                 <w:sz w:val="18"/>
               </w:rPr>
               <w:t>INCIDENCIA</w:t>
@@ -1138,18 +782,130 @@
       </w:tr>
       <w:tr>
         <w:trPr>
-          <w:trHeight w:val="1631"/>
+          <w:trHeight w:val="609"/>
         </w:trPr>
         <w:tc>
           <w:tcPr>
-            <w:tcW w:w="9494" w:type="dxa"/>
+            <w:tcW w:w="2347" w:type="dxa"/>
+            <w:shd w:val="clear" w:color="auto" w:fill="D9D9D9" w:themeFill="background1" w:themeFillShade="D9"/>
           </w:tcPr>
           <w:p>
             <w:pPr>
               <w:pStyle w:val="TableParagraph"/>
+              <w:spacing w:before="240" w:line="215" w:lineRule="exact"/>
+              <w:ind w:left="110"/>
+              <w:jc w:val="center"/>
+              <w:rPr>
+                <w:sz w:val="18"/>
+              </w:rPr>
+            </w:pPr>
+            <w:r>
+              <w:rPr>
+                <w:color w:val="3B3838"/>
+                <w:spacing w:val="-2"/>
+                <w:sz w:val="18"/>
+              </w:rPr>
+              <w:t>Fecha</w:t>
+            </w:r>
+          </w:p>
+        </w:tc>
+        <w:tc>
+          <w:tcPr>
+            <w:tcW w:w="7147" w:type="dxa"/>
+          </w:tcPr>
+          <w:p>
+            <w:pPr>
+              <w:pStyle w:val="TableParagraph"/>
               <w:rPr>
                 <w:rFonts w:ascii="Times New Roman"/>
-                <w:sz w:val="24"/>
+                <w:sz w:val="18"/>
+              </w:rPr>
+            </w:pPr>
+            <w:r>
+              <w:rPr>
+                <w:sz w:val="18"/>
+              </w:rPr>
+              <w:t xml:space="preserve">  </w:t>
+            </w:r>
+          </w:p>
+        </w:tc>
+      </w:tr>
+      <w:tr>
+        <w:trPr>
+          <w:trHeight w:val="979"/>
+        </w:trPr>
+        <w:tc>
+          <w:tcPr>
+            <w:tcW w:w="2347" w:type="dxa"/>
+            <w:shd w:val="clear" w:color="auto" w:fill="D9D9D9" w:themeFill="background1" w:themeFillShade="D9"/>
+          </w:tcPr>
+          <w:p>
+            <w:pPr>
+              <w:pStyle w:val="TableParagraph"/>
+              <w:spacing w:before="240" w:line="276" w:lineRule="auto"/>
+              <w:ind w:left="110" w:right="166"/>
+              <w:jc w:val="center"/>
+              <w:rPr>
+                <w:sz w:val="18"/>
+              </w:rPr>
+            </w:pPr>
+            <w:r>
+              <w:rPr>
+                <w:color w:val="3B3838"/>
+                <w:sz w:val="18"/>
+              </w:rPr>
+              <w:t>Descripción</w:t>
+            </w:r>
+            <w:r>
+              <w:rPr>
+                <w:color w:val="3B3838"/>
+                <w:spacing w:val="-15"/>
+                <w:sz w:val="18"/>
+              </w:rPr>
+              <w:t xml:space="preserve"> </w:t>
+            </w:r>
+            <w:r>
+              <w:rPr>
+                <w:color w:val="3B3838"/>
+                <w:sz w:val="18"/>
+              </w:rPr>
+              <w:t>de</w:t>
+            </w:r>
+            <w:r>
+              <w:rPr>
+                <w:color w:val="3B3838"/>
+                <w:spacing w:val="-14"/>
+                <w:sz w:val="18"/>
+              </w:rPr>
+              <w:t xml:space="preserve"> </w:t>
+            </w:r>
+            <w:r>
+              <w:rPr>
+                <w:color w:val="3B3838"/>
+                <w:sz w:val="18"/>
+              </w:rPr>
+              <w:t xml:space="preserve">la </w:t>
+            </w:r>
+            <w:r>
+              <w:rPr>
+                <w:color w:val="3B3838"/>
+                <w:spacing w:val="-2"/>
+                <w:sz w:val="18"/>
+              </w:rPr>
+              <w:t>incidencia</w:t>
+            </w:r>
+          </w:p>
+        </w:tc>
+        <w:tc>
+          <w:tcPr>
+            <w:tcW w:w="7147" w:type="dxa"/>
+          </w:tcPr>
+          <w:p>
+            <w:pPr>
+              <w:pStyle w:val="TableParagraph"/>
+              <w:rPr>
+                <w:rFonts w:ascii="Times New Roman"/>
+                <w:sz w:val="18"/>
               </w:rPr>
             </w:pPr>
           </w:p>
@@ -1157,18 +913,44 @@
       </w:tr>
       <w:tr>
         <w:trPr>
-          <w:trHeight w:val="1626"/>
+          <w:trHeight w:val="1121"/>
         </w:trPr>
         <w:tc>
           <w:tcPr>
-            <w:tcW w:w="9494" w:type="dxa"/>
+            <w:tcW w:w="2347" w:type="dxa"/>
+            <w:shd w:val="clear" w:color="auto" w:fill="D9D9D9" w:themeFill="background1" w:themeFillShade="D9"/>
           </w:tcPr>
           <w:p>
             <w:pPr>
               <w:pStyle w:val="TableParagraph"/>
+              <w:spacing w:before="240" w:line="215" w:lineRule="exact"/>
+              <w:ind w:left="110"/>
+              <w:jc w:val="center"/>
+              <w:rPr>
+                <w:sz w:val="18"/>
+              </w:rPr>
+            </w:pPr>
+            <w:r>
+              <w:rPr>
+                <w:color w:val="3B3838"/>
+                <w:spacing w:val="-2"/>
+                <w:w w:val="105"/>
+                <w:sz w:val="18"/>
+              </w:rPr>
+              <w:t>Observaciones</w:t>
+            </w:r>
+          </w:p>
+        </w:tc>
+        <w:tc>
+          <w:tcPr>
+            <w:tcW w:w="7147" w:type="dxa"/>
+          </w:tcPr>
+          <w:p>
+            <w:pPr>
+              <w:pStyle w:val="TableParagraph"/>
               <w:rPr>
                 <w:rFonts w:ascii="Times New Roman"/>
-                <w:sz w:val="24"/>
+                <w:sz w:val="18"/>
               </w:rPr>
             </w:pPr>
           </w:p>
@@ -1178,6 +960,7 @@
     <w:p>
       <w:pPr>
         <w:pStyle w:val="Textoindependiente"/>
+        <w:spacing w:before="39"/>
         <w:rPr>
           <w:b/>
           <w:sz w:val="20"/>
@@ -1187,7 +970,7 @@
     <w:p>
       <w:pPr>
         <w:pStyle w:val="Textoindependiente"/>
-        <w:spacing w:before="190"/>
+        <w:spacing w:before="39"/>
         <w:rPr>
           <w:b/>
           <w:sz w:val="20"/>
@@ -1244,7 +1027,7 @@
                 <w:spacing w:val="-5"/>
                 <w:sz w:val="18"/>
               </w:rPr>
-              <w:t>5</w:t>
+              <w:t>4</w:t>
             </w:r>
             <w:r>
               <w:rPr>
@@ -1475,8 +1258,11 @@
           <w:sz w:val="20"/>
         </w:rPr>
       </w:pPr>
+      <w:bookmarkStart w:id="0" w:name="_GoBack"/>
+      <w:bookmarkEnd w:id="0"/>
     </w:p>
     <w:sectPr>
+      <w:headerReference w:type="default" r:id="rId7"/>
       <w:pgSz w:w="12240" w:h="15840"/>
       <w:pgMar w:top="1760" w:right="1220" w:bottom="280" w:left="1300" w:header="1011" w:footer="0" w:gutter="0"/>
       <w:cols w:space="720"/>
@@ -1486,7 +1272,7 @@
 </file>
 
 <file path=word/endnotes.xml><?xml version="1.0" encoding="utf-8"?>
-<w:endnotes xmlns:wpc="http://schemas.microsoft.com/office/word/2010/wordprocessingCanvas" xmlns:cx="http://schemas.microsoft.com/office/drawing/2014/chartex" xmlns:cx1="http://schemas.microsoft.com/office/drawing/2015/9/8/chartex" xmlns:cx2="http://schemas.microsoft.com/office/drawing/2015/10/21/chartex" xmlns:cx3="http://schemas.microsoft.com/office/drawing/2016/5/9/chartex" xmlns:cx4="http://schemas.microsoft.com/office/drawing/2016/5/10/chartex" xmlns:cx5="http://schemas.microsoft.com/office/drawing/2016/5/11/chartex" xmlns:cx6="http://schemas.microsoft.com/office/drawing/2016/5/12/chartex" xmlns:cx7="http://schemas.microsoft.com/office/drawing/2016/5/13/chartex" xmlns:cx8="http://schemas.microsoft.com/office/drawing/2016/5/14/chartex" xmlns:mc="http://schemas.openxmlformats.org/markup-compatibility/2006" xmlns:aink="http://schemas.microsoft.com/office/drawing/2016/ink" xmlns:am3d="http://schemas.microsoft.com/office/drawing/2017/model3d" xmlns:o="urn:schemas-microsoft-com:office:office" xmlns:oel="http://schemas.microsoft.com/office/2019/extlst" xmlns:r="http://schemas.openxmlformats.org/officeDocument/2006/relationships" xmlns:m="http://schemas.openxmlformats.org/officeDocument/2006/math" xmlns:v="urn:schemas-microsoft-com:vml" xmlns:wp14="http://schemas.microsoft.com/office/word/2010/wordprocessingDrawing" xmlns:wp="http://schemas.openxmlformats.org/drawingml/2006/wordprocessingDrawing" xmlns:w10="urn:schemas-microsoft-com:office:word" xmlns:w="http://schemas.openxmlformats.org/wordprocessingml/2006/main" xmlns:w14="http://schemas.microsoft.com/office/word/2010/wordml" xmlns:w15="http://schemas.microsoft.com/office/word/2012/wordml" xmlns:w16cex="http://schemas.microsoft.com/office/word/2018/wordml/cex" xmlns:w16cid="http://schemas.microsoft.com/office/word/2016/wordml/cid" xmlns:w16="http://schemas.microsoft.com/office/word/2018/wordml" xmlns:w16du="http://schemas.microsoft.com/office/word/2023/wordml/word16du" xmlns:w16sdtdh="http://schemas.microsoft.com/office/word/2020/wordml/sdtdatahash" xmlns:w16se="http://schemas.microsoft.com/office/word/2015/wordml/symex" xmlns:wpg="http://schemas.microsoft.com/office/word/2010/wordprocessingGroup" xmlns:wpi="http://schemas.microsoft.com/office/word/2010/wordprocessingInk" xmlns:wne="http://schemas.microsoft.com/office/word/2006/wordml" xmlns:wps="http://schemas.microsoft.com/office/word/2010/wordprocessingShape" mc:Ignorable="w14 w15 w16se w16cid w16 w16cex w16sdtdh w16du wp14">
+<w:endnotes xmlns:wpc="http://schemas.microsoft.com/office/word/2010/wordprocessingCanvas" xmlns:mc="http://schemas.openxmlformats.org/markup-compatibility/2006" xmlns:o="urn:schemas-microsoft-com:office:office" xmlns:r="http://schemas.openxmlformats.org/officeDocument/2006/relationships" xmlns:m="http://schemas.openxmlformats.org/officeDocument/2006/math" xmlns:v="urn:schemas-microsoft-com:vml" xmlns:wp14="http://schemas.microsoft.com/office/word/2010/wordprocessingDrawing" xmlns:wp="http://schemas.openxmlformats.org/drawingml/2006/wordprocessingDrawing" xmlns:w10="urn:schemas-microsoft-com:office:word" xmlns:w="http://schemas.openxmlformats.org/wordprocessingml/2006/main" xmlns:w14="http://schemas.microsoft.com/office/word/2010/wordml" xmlns:w15="http://schemas.microsoft.com/office/word/2012/wordml" xmlns:wpg="http://schemas.microsoft.com/office/word/2010/wordprocessingGroup" xmlns:wpi="http://schemas.microsoft.com/office/word/2010/wordprocessingInk" xmlns:wne="http://schemas.microsoft.com/office/word/2006/wordml" xmlns:wps="http://schemas.microsoft.com/office/word/2010/wordprocessingShape" mc:Ignorable="w14 w15 wp14">
   <w:endnote w:type="separator" w:id="-1">
     <w:p>
       <w:r>
@@ -1505,7 +1291,7 @@
 </file>
 
 <file path=word/footnotes.xml><?xml version="1.0" encoding="utf-8"?>
-<w:footnotes xmlns:wpc="http://schemas.microsoft.com/office/word/2010/wordprocessingCanvas" xmlns:cx="http://schemas.microsoft.com/office/drawing/2014/chartex" xmlns:cx1="http://schemas.microsoft.com/office/drawing/2015/9/8/chartex" xmlns:cx2="http://schemas.microsoft.com/office/drawing/2015/10/21/chartex" xmlns:cx3="http://schemas.microsoft.com/office/drawing/2016/5/9/chartex" xmlns:cx4="http://schemas.microsoft.com/office/drawing/2016/5/10/chartex" xmlns:cx5="http://schemas.microsoft.com/office/drawing/2016/5/11/chartex" xmlns:cx6="http://schemas.microsoft.com/office/drawing/2016/5/12/chartex" xmlns:cx7="http://schemas.microsoft.com/office/drawing/2016/5/13/chartex" xmlns:cx8="http://schemas.microsoft.com/office/drawing/2016/5/14/chartex" xmlns:mc="http://schemas.openxmlformats.org/markup-compatibility/2006" xmlns:aink="http://schemas.microsoft.com/office/drawing/2016/ink" xmlns:am3d="http://schemas.microsoft.com/office/drawing/2017/model3d" xmlns:o="urn:schemas-microsoft-com:office:office" xmlns:oel="http://schemas.microsoft.com/office/2019/extlst" xmlns:r="http://schemas.openxmlformats.org/officeDocument/2006/relationships" xmlns:m="http://schemas.openxmlformats.org/officeDocument/2006/math" xmlns:v="urn:schemas-microsoft-com:vml" xmlns:wp14="http://schemas.microsoft.com/office/word/2010/wordprocessingDrawing" xmlns:wp="http://schemas.openxmlformats.org/drawingml/2006/wordprocessingDrawing" xmlns:w10="urn:schemas-microsoft-com:office:word" xmlns:w="http://schemas.openxmlformats.org/wordprocessingml/2006/main" xmlns:w14="http://schemas.microsoft.com/office/word/2010/wordml" xmlns:w15="http://schemas.microsoft.com/office/word/2012/wordml" xmlns:w16cex="http://schemas.microsoft.com/office/word/2018/wordml/cex" xmlns:w16cid="http://schemas.microsoft.com/office/word/2016/wordml/cid" xmlns:w16="http://schemas.microsoft.com/office/word/2018/wordml" xmlns:w16du="http://schemas.microsoft.com/office/word/2023/wordml/word16du" xmlns:w16sdtdh="http://schemas.microsoft.com/office/word/2020/wordml/sdtdatahash" xmlns:w16se="http://schemas.microsoft.com/office/word/2015/wordml/symex" xmlns:wpg="http://schemas.microsoft.com/office/word/2010/wordprocessingGroup" xmlns:wpi="http://schemas.microsoft.com/office/word/2010/wordprocessingInk" xmlns:wne="http://schemas.microsoft.com/office/word/2006/wordml" xmlns:wps="http://schemas.microsoft.com/office/word/2010/wordprocessingShape" mc:Ignorable="w14 w15 w16se w16cid w16 w16cex w16sdtdh w16du wp14">
+<w:footnotes xmlns:wpc="http://schemas.microsoft.com/office/word/2010/wordprocessingCanvas" xmlns:mc="http://schemas.openxmlformats.org/markup-compatibility/2006" xmlns:o="urn:schemas-microsoft-com:office:office" xmlns:r="http://schemas.openxmlformats.org/officeDocument/2006/relationships" xmlns:m="http://schemas.openxmlformats.org/officeDocument/2006/math" xmlns:v="urn:schemas-microsoft-com:vml" xmlns:wp14="http://schemas.microsoft.com/office/word/2010/wordprocessingDrawing" xmlns:wp="http://schemas.openxmlformats.org/drawingml/2006/wordprocessingDrawing" xmlns:w10="urn:schemas-microsoft-com:office:word" xmlns:w="http://schemas.openxmlformats.org/wordprocessingml/2006/main" xmlns:w14="http://schemas.microsoft.com/office/word/2010/wordml" xmlns:w15="http://schemas.microsoft.com/office/word/2012/wordml" xmlns:wpg="http://schemas.microsoft.com/office/word/2010/wordprocessingGroup" xmlns:wpi="http://schemas.microsoft.com/office/word/2010/wordprocessingInk" xmlns:wne="http://schemas.microsoft.com/office/word/2006/wordml" xmlns:wps="http://schemas.microsoft.com/office/word/2010/wordprocessingShape" mc:Ignorable="w14 w15 wp14">
   <w:footnote w:type="separator" w:id="-1">
     <w:p>
       <w:r>
@@ -1524,7 +1310,7 @@
 </file>
 
 <file path=word/header1.xml><?xml version="1.0" encoding="utf-8"?>
-<w:hdr xmlns:wpc="http://schemas.microsoft.com/office/word/2010/wordprocessingCanvas" xmlns:cx="http://schemas.microsoft.com/office/drawing/2014/chartex" xmlns:cx1="http://schemas.microsoft.com/office/drawing/2015/9/8/chartex" xmlns:cx2="http://schemas.microsoft.com/office/drawing/2015/10/21/chartex" xmlns:cx3="http://schemas.microsoft.com/office/drawing/2016/5/9/chartex" xmlns:cx4="http://schemas.microsoft.com/office/drawing/2016/5/10/chartex" xmlns:cx5="http://schemas.microsoft.com/office/drawing/2016/5/11/chartex" xmlns:cx6="http://schemas.microsoft.com/office/drawing/2016/5/12/chartex" xmlns:cx7="http://schemas.microsoft.com/office/drawing/2016/5/13/chartex" xmlns:cx8="http://schemas.microsoft.com/office/drawing/2016/5/14/chartex" xmlns:mc="http://schemas.openxmlformats.org/markup-compatibility/2006" xmlns:aink="http://schemas.microsoft.com/office/drawing/2016/ink" xmlns:am3d="http://schemas.microsoft.com/office/drawing/2017/model3d" xmlns:o="urn:schemas-microsoft-com:office:office" xmlns:oel="http://schemas.microsoft.com/office/2019/extlst" xmlns:r="http://schemas.openxmlformats.org/officeDocument/2006/relationships" xmlns:m="http://schemas.openxmlformats.org/officeDocument/2006/math" xmlns:v="urn:schemas-microsoft-com:vml" xmlns:wp14="http://schemas.microsoft.com/office/word/2010/wordprocessingDrawing" xmlns:wp="http://schemas.openxmlformats.org/drawingml/2006/wordprocessingDrawing" xmlns:w10="urn:schemas-microsoft-com:office:word" xmlns:w="http://schemas.openxmlformats.org/wordprocessingml/2006/main" xmlns:w14="http://schemas.microsoft.com/office/word/2010/wordml" xmlns:w15="http://schemas.microsoft.com/office/word/2012/wordml" xmlns:w16cex="http://schemas.microsoft.com/office/word/2018/wordml/cex" xmlns:w16cid="http://schemas.microsoft.com/office/word/2016/wordml/cid" xmlns:w16="http://schemas.microsoft.com/office/word/2018/wordml" xmlns:w16du="http://schemas.microsoft.com/office/word/2023/wordml/word16du" xmlns:w16sdtdh="http://schemas.microsoft.com/office/word/2020/wordml/sdtdatahash" xmlns:w16se="http://schemas.microsoft.com/office/word/2015/wordml/symex" xmlns:wpg="http://schemas.microsoft.com/office/word/2010/wordprocessingGroup" xmlns:wpi="http://schemas.microsoft.com/office/word/2010/wordprocessingInk" xmlns:wne="http://schemas.microsoft.com/office/word/2006/wordml" xmlns:wps="http://schemas.microsoft.com/office/word/2010/wordprocessingShape" mc:Ignorable="w14 w15 w16se w16cid w16 w16cex w16sdtdh w16du wp14">
+<w:hdr xmlns:wpc="http://schemas.microsoft.com/office/word/2010/wordprocessingCanvas" xmlns:mc="http://schemas.openxmlformats.org/markup-compatibility/2006" xmlns:o="urn:schemas-microsoft-com:office:office" xmlns:r="http://schemas.openxmlformats.org/officeDocument/2006/relationships" xmlns:m="http://schemas.openxmlformats.org/officeDocument/2006/math" xmlns:v="urn:schemas-microsoft-com:vml" xmlns:wp14="http://schemas.microsoft.com/office/word/2010/wordprocessingDrawing" xmlns:wp="http://schemas.openxmlformats.org/drawingml/2006/wordprocessingDrawing" xmlns:w10="urn:schemas-microsoft-com:office:word" xmlns:w="http://schemas.openxmlformats.org/wordprocessingml/2006/main" xmlns:w14="http://schemas.microsoft.com/office/word/2010/wordml" xmlns:w15="http://schemas.microsoft.com/office/word/2012/wordml" xmlns:wpg="http://schemas.microsoft.com/office/word/2010/wordprocessingGroup" xmlns:wpi="http://schemas.microsoft.com/office/word/2010/wordprocessingInk" xmlns:wne="http://schemas.microsoft.com/office/word/2006/wordml" xmlns:wps="http://schemas.microsoft.com/office/word/2010/wordprocessingShape" mc:Ignorable="w14 w15 wp14">
   <w:p>
     <w:pPr>
       <w:pStyle w:val="Textoindependiente"/>
@@ -1536,11 +1322,12 @@
     <w:r>
       <w:rPr>
         <w:noProof/>
+        <w:lang w:val="es-AR" w:eastAsia="es-AR"/>
       </w:rPr>
       <mc:AlternateContent>
         <mc:Choice Requires="wps">
           <w:drawing>
-            <wp:anchor distT="0" distB="0" distL="0" distR="0" simplePos="0" relativeHeight="251658240" behindDoc="1" locked="0" layoutInCell="1" allowOverlap="1" wp14:anchorId="241A0144" wp14:editId="2960714A">
+            <wp:anchor distT="0" distB="0" distL="0" distR="0" simplePos="0" relativeHeight="251659264" behindDoc="1" locked="0" layoutInCell="1" allowOverlap="1" wp14:anchorId="241A0144" wp14:editId="2960714A">
               <wp:simplePos x="0" y="0"/>
               <wp:positionH relativeFrom="page">
                 <wp:posOffset>5524500</wp:posOffset>
@@ -1661,7 +1448,8 @@
               <v:stroke joinstyle="miter"/>
               <v:path gradientshapeok="t" o:connecttype="rect"/>
             </v:shapetype>
-            <v:shape id="Textbox 2" o:spid="_x0000_s1026" type="#_x0000_t202" style="position:absolute;margin-left:435pt;margin-top:49.5pt;width:135.75pt;height:14.9pt;z-index:-251658240;visibility:visible;mso-wrap-style:square;mso-width-percent:0;mso-height-percent:0;mso-wrap-distance-left:0;mso-wrap-distance-top:0;mso-wrap-distance-right:0;mso-wrap-distance-bottom:0;mso-position-horizontal:absolute;mso-position-horizontal-relative:page;mso-position-vertical:absolute;mso-position-vertical-relative:page;mso-width-percent:0;mso-height-percent:0;mso-width-relative:margin;mso-height-relative:margin;v-text-anchor:top" o:gfxdata="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" filled="f" stroked="f">
+            <v:shape id="Textbox 2" o:spid="_x0000_s1026" type="#_x0000_t202" style="position:absolute;margin-left:435pt;margin-top:49.5pt;width:135.75pt;height:14.9pt;z-index:-251657216;visibility:visible;mso-wrap-style:square;mso-width-percent:0;mso-height-percent:0;mso-wrap-distance-left:0;mso-wrap-distance-top:0;mso-wrap-distance-right:0;mso-wrap-distance-bottom:0;mso-position-horizontal:absolute;mso-position-horizontal-relative:page;mso-position-vertical:absolute;mso-position-vertical-relative:page;mso-width-percent:0;mso-height-percent:0;mso-width-relative:margin;mso-height-relative:margin;v-text-anchor:top" o:gfxdata="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" filled="f" stroked="f">
+              <v:path arrowok="t"/>
               <v:textbox inset="0,0,0,0">
                 <w:txbxContent>
                   <w:p>
@@ -1741,11 +1529,12 @@
     <w:r>
       <w:rPr>
         <w:noProof/>
+        <w:lang w:val="es-AR" w:eastAsia="es-AR"/>
       </w:rPr>
       <mc:AlternateContent>
         <mc:Choice Requires="wps">
           <w:drawing>
-            <wp:anchor distT="0" distB="0" distL="0" distR="0" simplePos="0" relativeHeight="251656192" behindDoc="1" locked="0" layoutInCell="1" allowOverlap="1" wp14:anchorId="1A013A8F" wp14:editId="1CCE473F">
+            <wp:anchor distT="0" distB="0" distL="0" distR="0" simplePos="0" relativeHeight="251657216" behindDoc="1" locked="0" layoutInCell="1" allowOverlap="1" wp14:anchorId="1A013A8F" wp14:editId="1CCE473F">
               <wp:simplePos x="0" y="0"/>
               <wp:positionH relativeFrom="page">
                 <wp:posOffset>952500</wp:posOffset>
@@ -1802,7 +1591,6 @@
                             </w:rPr>
                             <w:t xml:space="preserve"> </w:t>
                           </w:r>
-                          <w:proofErr w:type="spellStart"/>
                           <w:r>
                             <w:rPr>
                               <w:color w:val="3B3838"/>
@@ -1811,6 +1599,7 @@
                             </w:rPr>
                             <w:t>N</w:t>
                           </w:r>
+                          <w:proofErr w:type="gramStart"/>
                           <w:r>
                             <w:rPr>
                               <w:color w:val="3B3838"/>
@@ -1819,7 +1608,6 @@
                             </w:rPr>
                             <w:t>º</w:t>
                           </w:r>
-                          <w:proofErr w:type="spellEnd"/>
                           <w:r>
                             <w:rPr>
                               <w:color w:val="3B3838"/>
@@ -1837,6 +1625,7 @@
                             </w:rPr>
                             <w:t>:</w:t>
                           </w:r>
+                          <w:proofErr w:type="gramEnd"/>
                           <w:r>
                             <w:rPr>
                               <w:b/>
@@ -1876,7 +1665,8 @@
         </mc:Choice>
         <mc:Fallback>
           <w:pict>
-            <v:shape w14:anchorId="1A013A8F" id="Textbox 1" o:spid="_x0000_s1027" type="#_x0000_t202" style="position:absolute;margin-left:75pt;margin-top:45.75pt;width:212.25pt;height:17.85pt;z-index:-251660288;visibility:visible;mso-wrap-style:square;mso-width-percent:0;mso-height-percent:0;mso-wrap-distance-left:0;mso-wrap-distance-top:0;mso-wrap-distance-right:0;mso-wrap-distance-bottom:0;mso-position-horizontal:absolute;mso-position-horizontal-relative:page;mso-position-vertical:absolute;mso-position-vertical-relative:page;mso-width-percent:0;mso-height-percent:0;mso-width-relative:margin;mso-height-relative:margin;v-text-anchor:top" o:gfxdata="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" filled="f" stroked="f">
+            <v:shape w14:anchorId="1A013A8F" id="Textbox 1" o:spid="_x0000_s1027" type="#_x0000_t202" style="position:absolute;margin-left:75pt;margin-top:45.75pt;width:212.25pt;height:17.85pt;z-index:-251659264;visibility:visible;mso-wrap-style:square;mso-width-percent:0;mso-height-percent:0;mso-wrap-distance-left:0;mso-wrap-distance-top:0;mso-wrap-distance-right:0;mso-wrap-distance-bottom:0;mso-position-horizontal:absolute;mso-position-horizontal-relative:page;mso-position-vertical:absolute;mso-position-vertical-relative:page;mso-width-percent:0;mso-height-percent:0;mso-width-relative:margin;mso-height-relative:margin;v-text-anchor:top" o:gfxdata="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" filled="f" stroked="f">
+              <v:path arrowok="t"/>
               <v:textbox inset="0,0,0,0">
                 <w:txbxContent>
                   <w:p>
@@ -1904,7 +1694,6 @@
                       </w:rPr>
                       <w:t xml:space="preserve"> </w:t>
                     </w:r>
-                    <w:proofErr w:type="spellStart"/>
                     <w:r>
                       <w:rPr>
                         <w:color w:val="3B3838"/>
@@ -1913,6 +1702,7 @@
                       </w:rPr>
                       <w:t>N</w:t>
                     </w:r>
+                    <w:proofErr w:type="gramStart"/>
                     <w:r>
                       <w:rPr>
                         <w:color w:val="3B3838"/>
@@ -1921,7 +1711,6 @@
                       </w:rPr>
                       <w:t>º</w:t>
                     </w:r>
-                    <w:proofErr w:type="spellEnd"/>
                     <w:r>
                       <w:rPr>
                         <w:color w:val="3B3838"/>
@@ -1939,6 +1728,7 @@
                       </w:rPr>
                       <w:t>:</w:t>
                     </w:r>
+                    <w:proofErr w:type="gramEnd"/>
                     <w:r>
                       <w:rPr>
                         <w:b/>
@@ -1972,7 +1762,7 @@
 </file>
 
 <file path=word/styles.xml><?xml version="1.0" encoding="utf-8"?>
-<w:styles xmlns:mc="http://schemas.openxmlformats.org/markup-compatibility/2006" xmlns:r="http://schemas.openxmlformats.org/officeDocument/2006/relationships" xmlns:w="http://schemas.openxmlformats.org/wordprocessingml/2006/main" xmlns:w14="http://schemas.microsoft.com/office/word/2010/wordml" xmlns:w15="http://schemas.microsoft.com/office/word/2012/wordml" xmlns:w16cex="http://schemas.microsoft.com/office/word/2018/wordml/cex" xmlns:w16cid="http://schemas.microsoft.com/office/word/2016/wordml/cid" xmlns:w16="http://schemas.microsoft.com/office/word/2018/wordml" xmlns:w16du="http://schemas.microsoft.com/office/word/2023/wordml/word16du" xmlns:w16sdtdh="http://schemas.microsoft.com/office/word/2020/wordml/sdtdatahash" xmlns:w16se="http://schemas.microsoft.com/office/word/2015/wordml/symex" mc:Ignorable="w14 w15 w16se w16cid w16 w16cex w16sdtdh w16du">
+<w:styles xmlns:mc="http://schemas.openxmlformats.org/markup-compatibility/2006" xmlns:r="http://schemas.openxmlformats.org/officeDocument/2006/relationships" xmlns:w="http://schemas.openxmlformats.org/wordprocessingml/2006/main" xmlns:w14="http://schemas.microsoft.com/office/word/2010/wordml" xmlns:w15="http://schemas.microsoft.com/office/word/2012/wordml" mc:Ignorable="w14 w15">
   <w:docDefaults>
     <w:rPrDefault>
       <w:rPr>
@@ -1990,7 +1780,7 @@
       </w:pPr>
     </w:pPrDefault>
   </w:docDefaults>
-  <w:latentStyles w:defLockedState="0" w:defUIPriority="99" w:defSemiHidden="0" w:defUnhideWhenUsed="0" w:defQFormat="0" w:count="376">
+  <w:latentStyles w:defLockedState="0" w:defUIPriority="99" w:defSemiHidden="0" w:defUnhideWhenUsed="0" w:defQFormat="0" w:count="371">
     <w:lsdException w:name="Normal" w:uiPriority="0" w:qFormat="1"/>
     <w:lsdException w:name="heading 1" w:uiPriority="9" w:qFormat="1"/>
     <w:lsdException w:name="heading 2" w:semiHidden="1" w:uiPriority="9" w:unhideWhenUsed="1" w:qFormat="1"/>
@@ -2362,11 +2152,6 @@
     <w:lsdException w:name="List Table 5 Dark Accent 6" w:uiPriority="50"/>
     <w:lsdException w:name="List Table 6 Colorful Accent 6" w:uiPriority="51"/>
     <w:lsdException w:name="List Table 7 Colorful Accent 6" w:uiPriority="52"/>
-    <w:lsdException w:name="Mention" w:semiHidden="1" w:unhideWhenUsed="1"/>
-    <w:lsdException w:name="Smart Hyperlink" w:semiHidden="1" w:unhideWhenUsed="1"/>
-    <w:lsdException w:name="Hashtag" w:semiHidden="1" w:unhideWhenUsed="1"/>
-    <w:lsdException w:name="Unresolved Mention" w:semiHidden="1" w:unhideWhenUsed="1"/>
-    <w:lsdException w:name="Smart Link" w:semiHidden="1" w:unhideWhenUsed="1"/>
   </w:latentStyles>
   <w:style w:type="paragraph" w:default="1" w:styleId="Normal">
     <w:name w:val="Normal"/>

</xml_diff>

<commit_message>
Doc: Informe de incidencia terminado
</commit_message>
<xml_diff>
--- a/Recursos/Informes Vesta/Informe de incidencia.docx
+++ b/Recursos/Informes Vesta/Informe de incidencia.docx
@@ -1,6 +1,6 @@
 
 <file path=word/document.xml><?xml version="1.0" encoding="utf-8"?>
-<w:document xmlns:wpc="http://schemas.microsoft.com/office/word/2010/wordprocessingCanvas" xmlns:mc="http://schemas.openxmlformats.org/markup-compatibility/2006" xmlns:o="urn:schemas-microsoft-com:office:office" xmlns:r="http://schemas.openxmlformats.org/officeDocument/2006/relationships" xmlns:m="http://schemas.openxmlformats.org/officeDocument/2006/math" xmlns:v="urn:schemas-microsoft-com:vml" xmlns:wp14="http://schemas.microsoft.com/office/word/2010/wordprocessingDrawing" xmlns:wp="http://schemas.openxmlformats.org/drawingml/2006/wordprocessingDrawing" xmlns:w10="urn:schemas-microsoft-com:office:word" xmlns:w="http://schemas.openxmlformats.org/wordprocessingml/2006/main" xmlns:w14="http://schemas.microsoft.com/office/word/2010/wordml" xmlns:w15="http://schemas.microsoft.com/office/word/2012/wordml" xmlns:wpg="http://schemas.microsoft.com/office/word/2010/wordprocessingGroup" xmlns:wpi="http://schemas.microsoft.com/office/word/2010/wordprocessingInk" xmlns:wne="http://schemas.microsoft.com/office/word/2006/wordml" xmlns:wps="http://schemas.microsoft.com/office/word/2010/wordprocessingShape" mc:Ignorable="w14 w15 wp14">
+<w:document xmlns:wpc="http://schemas.microsoft.com/office/word/2010/wordprocessingCanvas" xmlns:cx="http://schemas.microsoft.com/office/drawing/2014/chartex" xmlns:cx1="http://schemas.microsoft.com/office/drawing/2015/9/8/chartex" xmlns:cx2="http://schemas.microsoft.com/office/drawing/2015/10/21/chartex" xmlns:cx3="http://schemas.microsoft.com/office/drawing/2016/5/9/chartex" xmlns:cx4="http://schemas.microsoft.com/office/drawing/2016/5/10/chartex" xmlns:cx5="http://schemas.microsoft.com/office/drawing/2016/5/11/chartex" xmlns:cx6="http://schemas.microsoft.com/office/drawing/2016/5/12/chartex" xmlns:cx7="http://schemas.microsoft.com/office/drawing/2016/5/13/chartex" xmlns:cx8="http://schemas.microsoft.com/office/drawing/2016/5/14/chartex" xmlns:mc="http://schemas.openxmlformats.org/markup-compatibility/2006" xmlns:aink="http://schemas.microsoft.com/office/drawing/2016/ink" xmlns:am3d="http://schemas.microsoft.com/office/drawing/2017/model3d" xmlns:o="urn:schemas-microsoft-com:office:office" xmlns:oel="http://schemas.microsoft.com/office/2019/extlst" xmlns:r="http://schemas.openxmlformats.org/officeDocument/2006/relationships" xmlns:m="http://schemas.openxmlformats.org/officeDocument/2006/math" xmlns:v="urn:schemas-microsoft-com:vml" xmlns:wp14="http://schemas.microsoft.com/office/word/2010/wordprocessingDrawing" xmlns:wp="http://schemas.openxmlformats.org/drawingml/2006/wordprocessingDrawing" xmlns:w10="urn:schemas-microsoft-com:office:word" xmlns:w="http://schemas.openxmlformats.org/wordprocessingml/2006/main" xmlns:w14="http://schemas.microsoft.com/office/word/2010/wordml" xmlns:w15="http://schemas.microsoft.com/office/word/2012/wordml" xmlns:w16cex="http://schemas.microsoft.com/office/word/2018/wordml/cex" xmlns:w16cid="http://schemas.microsoft.com/office/word/2016/wordml/cid" xmlns:w16="http://schemas.microsoft.com/office/word/2018/wordml" xmlns:w16du="http://schemas.microsoft.com/office/word/2023/wordml/word16du" xmlns:w16sdtdh="http://schemas.microsoft.com/office/word/2020/wordml/sdtdatahash" xmlns:w16sdtfl="http://schemas.microsoft.com/office/word/2024/wordml/sdtformatlock" xmlns:w16se="http://schemas.microsoft.com/office/word/2015/wordml/symex" xmlns:wpg="http://schemas.microsoft.com/office/word/2010/wordprocessingGroup" xmlns:wpi="http://schemas.microsoft.com/office/word/2010/wordprocessingInk" xmlns:wne="http://schemas.microsoft.com/office/word/2006/wordml" xmlns:wps="http://schemas.microsoft.com/office/word/2010/wordprocessingShape" mc:Ignorable="w14 w15 w16se w16cid w16 w16cex w16sdtdh w16sdtfl w16du wp14">
   <w:body>
     <w:p>
       <w:pPr>
@@ -9,9 +9,78 @@
         <w:jc w:val="center"/>
         <w:rPr>
           <w:b/>
+          <w:color w:val="000F2C"/>
+          <w:spacing w:val="-9"/>
           <w:sz w:val="44"/>
         </w:rPr>
       </w:pPr>
+      <w:r>
+        <w:rPr>
+          <w:noProof/>
+        </w:rPr>
+        <w:drawing>
+          <wp:anchor distT="0" distB="0" distL="114300" distR="114300" simplePos="0" relativeHeight="487591936" behindDoc="1" locked="0" layoutInCell="1" allowOverlap="1" wp14:anchorId="52883944" wp14:editId="5B63AEDD">
+            <wp:simplePos x="0" y="0"/>
+            <wp:positionH relativeFrom="column">
+              <wp:posOffset>5651500</wp:posOffset>
+            </wp:positionH>
+            <wp:positionV relativeFrom="paragraph">
+              <wp:posOffset>-2540</wp:posOffset>
+            </wp:positionV>
+            <wp:extent cx="376870" cy="552450"/>
+            <wp:effectExtent l="0" t="0" r="4445" b="0"/>
+            <wp:wrapNone/>
+            <wp:docPr id="787164789" name="Imagen 4" descr="Institucional - Portal UNPA UARG"/>
+            <wp:cNvGraphicFramePr>
+              <a:graphicFrameLocks xmlns:a="http://schemas.openxmlformats.org/drawingml/2006/main" noChangeAspect="1"/>
+            </wp:cNvGraphicFramePr>
+            <a:graphic xmlns:a="http://schemas.openxmlformats.org/drawingml/2006/main">
+              <a:graphicData uri="http://schemas.openxmlformats.org/drawingml/2006/picture">
+                <pic:pic xmlns:pic="http://schemas.openxmlformats.org/drawingml/2006/picture">
+                  <pic:nvPicPr>
+                    <pic:cNvPr id="0" name="Picture 1" descr="Institucional - Portal UNPA UARG"/>
+                    <pic:cNvPicPr>
+                      <a:picLocks noChangeAspect="1" noChangeArrowheads="1"/>
+                    </pic:cNvPicPr>
+                  </pic:nvPicPr>
+                  <pic:blipFill>
+                    <a:blip r:embed="rId6" cstate="print">
+                      <a:extLst>
+                        <a:ext uri="{28A0092B-C50C-407E-A947-70E740481C1C}">
+                          <a14:useLocalDpi xmlns:a14="http://schemas.microsoft.com/office/drawing/2010/main" val="0"/>
+                        </a:ext>
+                      </a:extLst>
+                    </a:blip>
+                    <a:srcRect/>
+                    <a:stretch>
+                      <a:fillRect/>
+                    </a:stretch>
+                  </pic:blipFill>
+                  <pic:spPr bwMode="auto">
+                    <a:xfrm>
+                      <a:off x="0" y="0"/>
+                      <a:ext cx="376870" cy="552450"/>
+                    </a:xfrm>
+                    <a:prstGeom prst="rect">
+                      <a:avLst/>
+                    </a:prstGeom>
+                    <a:noFill/>
+                    <a:ln>
+                      <a:noFill/>
+                    </a:ln>
+                  </pic:spPr>
+                </pic:pic>
+              </a:graphicData>
+            </a:graphic>
+            <wp14:sizeRelH relativeFrom="page">
+              <wp14:pctWidth>0</wp14:pctWidth>
+            </wp14:sizeRelH>
+            <wp14:sizeRelV relativeFrom="page">
+              <wp14:pctHeight>0</wp14:pctHeight>
+            </wp14:sizeRelV>
+          </wp:anchor>
+        </w:drawing>
+      </w:r>
       <w:r>
         <w:rPr>
           <w:b/>
@@ -22,18 +91,18 @@
           <w:lang w:val="es-AR" w:eastAsia="es-AR"/>
         </w:rPr>
         <w:drawing>
-          <wp:anchor distT="0" distB="0" distL="114300" distR="114300" simplePos="0" relativeHeight="487589888" behindDoc="0" locked="0" layoutInCell="1" allowOverlap="1" wp14:anchorId="4204C82D" wp14:editId="0BCACEF6">
+          <wp:anchor distT="0" distB="0" distL="114300" distR="114300" simplePos="0" relativeHeight="487590912" behindDoc="1" locked="0" layoutInCell="1" allowOverlap="1" wp14:anchorId="72072536" wp14:editId="13310A45">
             <wp:simplePos x="0" y="0"/>
             <wp:positionH relativeFrom="column">
-              <wp:posOffset>88900</wp:posOffset>
+              <wp:posOffset>-101600</wp:posOffset>
             </wp:positionH>
             <wp:positionV relativeFrom="paragraph">
-              <wp:posOffset>-2540</wp:posOffset>
+              <wp:posOffset>-278765</wp:posOffset>
             </wp:positionV>
-            <wp:extent cx="1057275" cy="531574"/>
-            <wp:effectExtent l="0" t="0" r="0" b="1905"/>
+            <wp:extent cx="1009650" cy="1009650"/>
+            <wp:effectExtent l="0" t="0" r="0" b="0"/>
             <wp:wrapNone/>
-            <wp:docPr id="981037716" name="Imagen 5"/>
+            <wp:docPr id="724518099" name="Imagen 3"/>
             <wp:cNvGraphicFramePr>
               <a:graphicFrameLocks xmlns:a="http://schemas.openxmlformats.org/drawingml/2006/main" noChangeAspect="1"/>
             </wp:cNvGraphicFramePr>
@@ -41,11 +110,11 @@
               <a:graphicData uri="http://schemas.openxmlformats.org/drawingml/2006/picture">
                 <pic:pic xmlns:pic="http://schemas.openxmlformats.org/drawingml/2006/picture">
                   <pic:nvPicPr>
-                    <pic:cNvPr id="981037716" name="Imagen 981037716"/>
+                    <pic:cNvPr id="724518099" name="Imagen 724518099"/>
                     <pic:cNvPicPr/>
                   </pic:nvPicPr>
                   <pic:blipFill>
-                    <a:blip r:embed="rId6" cstate="print">
+                    <a:blip r:embed="rId7" cstate="print">
                       <a:extLst>
                         <a:ext uri="{28A0092B-C50C-407E-A947-70E740481C1C}">
                           <a14:useLocalDpi xmlns:a14="http://schemas.microsoft.com/office/drawing/2010/main" val="0"/>
@@ -59,7 +128,7 @@
                   <pic:spPr>
                     <a:xfrm>
                       <a:off x="0" y="0"/>
-                      <a:ext cx="1057275" cy="531574"/>
+                      <a:ext cx="1009650" cy="1009650"/>
                     </a:xfrm>
                     <a:prstGeom prst="rect">
                       <a:avLst/>
@@ -84,7 +153,56 @@
           <w:spacing w:val="-9"/>
           <w:sz w:val="44"/>
         </w:rPr>
+        <w:t xml:space="preserve">INFORME DE </w:t>
+      </w:r>
+      <w:r>
+        <w:rPr>
+          <w:b/>
+          <w:color w:val="000F2C"/>
+          <w:spacing w:val="-9"/>
+          <w:sz w:val="44"/>
+        </w:rPr>
         <w:t>INCIDENCIA</w:t>
+      </w:r>
+    </w:p>
+    <w:p>
+      <w:pPr>
+        <w:spacing w:before="273"/>
+        <w:ind w:left="888" w:right="91"/>
+        <w:jc w:val="center"/>
+        <w:rPr>
+          <w:b/>
+          <w:sz w:val="44"/>
+        </w:rPr>
+      </w:pPr>
+      <w:r>
+        <w:rPr>
+          <w:b/>
+          <w:color w:val="000F2C"/>
+          <w:spacing w:val="-9"/>
+          <w:sz w:val="44"/>
+        </w:rPr>
+        <w:t xml:space="preserve">RIESGO </w:t>
+      </w:r>
+      <w:proofErr w:type="spellStart"/>
+      <w:r>
+        <w:rPr>
+          <w:b/>
+          <w:color w:val="000F2C"/>
+          <w:spacing w:val="-9"/>
+          <w:sz w:val="44"/>
+        </w:rPr>
+        <w:t>N°</w:t>
+      </w:r>
+      <w:proofErr w:type="spellEnd"/>
+      <w:r>
+        <w:rPr>
+          <w:b/>
+          <w:color w:val="000F2C"/>
+          <w:spacing w:val="-9"/>
+          <w:sz w:val="44"/>
+        </w:rPr>
+        <w:t xml:space="preserve"> X</w:t>
       </w:r>
     </w:p>
     <w:p>
@@ -1258,11 +1376,10 @@
           <w:sz w:val="20"/>
         </w:rPr>
       </w:pPr>
-      <w:bookmarkStart w:id="0" w:name="_GoBack"/>
-      <w:bookmarkEnd w:id="0"/>
     </w:p>
     <w:sectPr>
-      <w:headerReference w:type="default" r:id="rId7"/>
+      <w:headerReference w:type="default" r:id="rId8"/>
+      <w:footerReference w:type="default" r:id="rId9"/>
       <w:pgSz w:w="12240" w:h="15840"/>
       <w:pgMar w:top="1760" w:right="1220" w:bottom="280" w:left="1300" w:header="1011" w:footer="0" w:gutter="0"/>
       <w:cols w:space="720"/>
@@ -1272,7 +1389,7 @@
 </file>
 
 <file path=word/endnotes.xml><?xml version="1.0" encoding="utf-8"?>
-<w:endnotes xmlns:wpc="http://schemas.microsoft.com/office/word/2010/wordprocessingCanvas" xmlns:mc="http://schemas.openxmlformats.org/markup-compatibility/2006" xmlns:o="urn:schemas-microsoft-com:office:office" xmlns:r="http://schemas.openxmlformats.org/officeDocument/2006/relationships" xmlns:m="http://schemas.openxmlformats.org/officeDocument/2006/math" xmlns:v="urn:schemas-microsoft-com:vml" xmlns:wp14="http://schemas.microsoft.com/office/word/2010/wordprocessingDrawing" xmlns:wp="http://schemas.openxmlformats.org/drawingml/2006/wordprocessingDrawing" xmlns:w10="urn:schemas-microsoft-com:office:word" xmlns:w="http://schemas.openxmlformats.org/wordprocessingml/2006/main" xmlns:w14="http://schemas.microsoft.com/office/word/2010/wordml" xmlns:w15="http://schemas.microsoft.com/office/word/2012/wordml" xmlns:wpg="http://schemas.microsoft.com/office/word/2010/wordprocessingGroup" xmlns:wpi="http://schemas.microsoft.com/office/word/2010/wordprocessingInk" xmlns:wne="http://schemas.microsoft.com/office/word/2006/wordml" xmlns:wps="http://schemas.microsoft.com/office/word/2010/wordprocessingShape" mc:Ignorable="w14 w15 wp14">
+<w:endnotes xmlns:wpc="http://schemas.microsoft.com/office/word/2010/wordprocessingCanvas" xmlns:cx="http://schemas.microsoft.com/office/drawing/2014/chartex" xmlns:cx1="http://schemas.microsoft.com/office/drawing/2015/9/8/chartex" xmlns:cx2="http://schemas.microsoft.com/office/drawing/2015/10/21/chartex" xmlns:cx3="http://schemas.microsoft.com/office/drawing/2016/5/9/chartex" xmlns:cx4="http://schemas.microsoft.com/office/drawing/2016/5/10/chartex" xmlns:cx5="http://schemas.microsoft.com/office/drawing/2016/5/11/chartex" xmlns:cx6="http://schemas.microsoft.com/office/drawing/2016/5/12/chartex" xmlns:cx7="http://schemas.microsoft.com/office/drawing/2016/5/13/chartex" xmlns:cx8="http://schemas.microsoft.com/office/drawing/2016/5/14/chartex" xmlns:mc="http://schemas.openxmlformats.org/markup-compatibility/2006" xmlns:aink="http://schemas.microsoft.com/office/drawing/2016/ink" xmlns:am3d="http://schemas.microsoft.com/office/drawing/2017/model3d" xmlns:o="urn:schemas-microsoft-com:office:office" xmlns:oel="http://schemas.microsoft.com/office/2019/extlst" xmlns:r="http://schemas.openxmlformats.org/officeDocument/2006/relationships" xmlns:m="http://schemas.openxmlformats.org/officeDocument/2006/math" xmlns:v="urn:schemas-microsoft-com:vml" xmlns:wp14="http://schemas.microsoft.com/office/word/2010/wordprocessingDrawing" xmlns:wp="http://schemas.openxmlformats.org/drawingml/2006/wordprocessingDrawing" xmlns:w10="urn:schemas-microsoft-com:office:word" xmlns:w="http://schemas.openxmlformats.org/wordprocessingml/2006/main" xmlns:w14="http://schemas.microsoft.com/office/word/2010/wordml" xmlns:w15="http://schemas.microsoft.com/office/word/2012/wordml" xmlns:w16cex="http://schemas.microsoft.com/office/word/2018/wordml/cex" xmlns:w16cid="http://schemas.microsoft.com/office/word/2016/wordml/cid" xmlns:w16="http://schemas.microsoft.com/office/word/2018/wordml" xmlns:w16du="http://schemas.microsoft.com/office/word/2023/wordml/word16du" xmlns:w16sdtdh="http://schemas.microsoft.com/office/word/2020/wordml/sdtdatahash" xmlns:w16sdtfl="http://schemas.microsoft.com/office/word/2024/wordml/sdtformatlock" xmlns:w16se="http://schemas.microsoft.com/office/word/2015/wordml/symex" xmlns:wpg="http://schemas.microsoft.com/office/word/2010/wordprocessingGroup" xmlns:wpi="http://schemas.microsoft.com/office/word/2010/wordprocessingInk" xmlns:wne="http://schemas.microsoft.com/office/word/2006/wordml" xmlns:wps="http://schemas.microsoft.com/office/word/2010/wordprocessingShape" mc:Ignorable="w14 w15 w16se w16cid w16 w16cex w16sdtdh w16sdtfl w16du wp14">
   <w:endnote w:type="separator" w:id="-1">
     <w:p>
       <w:r>
@@ -1290,8 +1407,79 @@
 </w:endnotes>
 </file>
 
+<file path=word/footer1.xml><?xml version="1.0" encoding="utf-8"?>
+<w:ftr xmlns:wpc="http://schemas.microsoft.com/office/word/2010/wordprocessingCanvas" xmlns:cx="http://schemas.microsoft.com/office/drawing/2014/chartex" xmlns:cx1="http://schemas.microsoft.com/office/drawing/2015/9/8/chartex" xmlns:cx2="http://schemas.microsoft.com/office/drawing/2015/10/21/chartex" xmlns:cx3="http://schemas.microsoft.com/office/drawing/2016/5/9/chartex" xmlns:cx4="http://schemas.microsoft.com/office/drawing/2016/5/10/chartex" xmlns:cx5="http://schemas.microsoft.com/office/drawing/2016/5/11/chartex" xmlns:cx6="http://schemas.microsoft.com/office/drawing/2016/5/12/chartex" xmlns:cx7="http://schemas.microsoft.com/office/drawing/2016/5/13/chartex" xmlns:cx8="http://schemas.microsoft.com/office/drawing/2016/5/14/chartex" xmlns:mc="http://schemas.openxmlformats.org/markup-compatibility/2006" xmlns:aink="http://schemas.microsoft.com/office/drawing/2016/ink" xmlns:am3d="http://schemas.microsoft.com/office/drawing/2017/model3d" xmlns:o="urn:schemas-microsoft-com:office:office" xmlns:oel="http://schemas.microsoft.com/office/2019/extlst" xmlns:r="http://schemas.openxmlformats.org/officeDocument/2006/relationships" xmlns:m="http://schemas.openxmlformats.org/officeDocument/2006/math" xmlns:v="urn:schemas-microsoft-com:vml" xmlns:wp14="http://schemas.microsoft.com/office/word/2010/wordprocessingDrawing" xmlns:wp="http://schemas.openxmlformats.org/drawingml/2006/wordprocessingDrawing" xmlns:w10="urn:schemas-microsoft-com:office:word" xmlns:w="http://schemas.openxmlformats.org/wordprocessingml/2006/main" xmlns:w14="http://schemas.microsoft.com/office/word/2010/wordml" xmlns:w15="http://schemas.microsoft.com/office/word/2012/wordml" xmlns:w16cex="http://schemas.microsoft.com/office/word/2018/wordml/cex" xmlns:w16cid="http://schemas.microsoft.com/office/word/2016/wordml/cid" xmlns:w16="http://schemas.microsoft.com/office/word/2018/wordml" xmlns:w16du="http://schemas.microsoft.com/office/word/2023/wordml/word16du" xmlns:w16sdtdh="http://schemas.microsoft.com/office/word/2020/wordml/sdtdatahash" xmlns:w16sdtfl="http://schemas.microsoft.com/office/word/2024/wordml/sdtformatlock" xmlns:w16se="http://schemas.microsoft.com/office/word/2015/wordml/symex" xmlns:wpg="http://schemas.microsoft.com/office/word/2010/wordprocessingGroup" xmlns:wpi="http://schemas.microsoft.com/office/word/2010/wordprocessingInk" xmlns:wne="http://schemas.microsoft.com/office/word/2006/wordml" xmlns:wps="http://schemas.microsoft.com/office/word/2010/wordprocessingShape" mc:Ignorable="w14 w15 w16se w16cid w16 w16cex w16sdtdh w16sdtfl w16du wp14">
+  <w:p>
+    <w:pPr>
+      <w:pBdr>
+        <w:left w:val="single" w:sz="12" w:space="11" w:color="4F81BD" w:themeColor="accent1"/>
+      </w:pBdr>
+      <w:tabs>
+        <w:tab w:val="left" w:pos="622"/>
+      </w:tabs>
+      <w:rPr>
+        <w:rFonts w:asciiTheme="majorHAnsi" w:eastAsiaTheme="majorEastAsia" w:hAnsiTheme="majorHAnsi" w:cstheme="majorBidi"/>
+        <w:color w:val="365F91" w:themeColor="accent1" w:themeShade="BF"/>
+        <w:sz w:val="26"/>
+        <w:szCs w:val="26"/>
+      </w:rPr>
+    </w:pPr>
+    <w:r>
+      <w:rPr>
+        <w:rFonts w:asciiTheme="majorHAnsi" w:eastAsiaTheme="majorEastAsia" w:hAnsiTheme="majorHAnsi" w:cstheme="majorBidi"/>
+        <w:color w:val="365F91" w:themeColor="accent1" w:themeShade="BF"/>
+        <w:sz w:val="26"/>
+        <w:szCs w:val="26"/>
+      </w:rPr>
+      <w:fldChar w:fldCharType="begin"/>
+    </w:r>
+    <w:r>
+      <w:rPr>
+        <w:rFonts w:asciiTheme="majorHAnsi" w:eastAsiaTheme="majorEastAsia" w:hAnsiTheme="majorHAnsi" w:cstheme="majorBidi"/>
+        <w:color w:val="365F91" w:themeColor="accent1" w:themeShade="BF"/>
+        <w:sz w:val="26"/>
+        <w:szCs w:val="26"/>
+      </w:rPr>
+      <w:instrText>PAGE   \* MERGEFORMAT</w:instrText>
+    </w:r>
+    <w:r>
+      <w:rPr>
+        <w:rFonts w:asciiTheme="majorHAnsi" w:eastAsiaTheme="majorEastAsia" w:hAnsiTheme="majorHAnsi" w:cstheme="majorBidi"/>
+        <w:color w:val="365F91" w:themeColor="accent1" w:themeShade="BF"/>
+        <w:sz w:val="26"/>
+        <w:szCs w:val="26"/>
+      </w:rPr>
+      <w:fldChar w:fldCharType="separate"/>
+    </w:r>
+    <w:r>
+      <w:rPr>
+        <w:rFonts w:asciiTheme="majorHAnsi" w:eastAsiaTheme="majorEastAsia" w:hAnsiTheme="majorHAnsi" w:cstheme="majorBidi"/>
+        <w:color w:val="365F91" w:themeColor="accent1" w:themeShade="BF"/>
+        <w:sz w:val="26"/>
+        <w:szCs w:val="26"/>
+      </w:rPr>
+      <w:t>2</w:t>
+    </w:r>
+    <w:r>
+      <w:rPr>
+        <w:rFonts w:asciiTheme="majorHAnsi" w:eastAsiaTheme="majorEastAsia" w:hAnsiTheme="majorHAnsi" w:cstheme="majorBidi"/>
+        <w:color w:val="365F91" w:themeColor="accent1" w:themeShade="BF"/>
+        <w:sz w:val="26"/>
+        <w:szCs w:val="26"/>
+      </w:rPr>
+      <w:fldChar w:fldCharType="end"/>
+    </w:r>
+  </w:p>
+  <w:p>
+    <w:pPr>
+      <w:pStyle w:val="Piedepgina"/>
+    </w:pPr>
+  </w:p>
+</w:ftr>
+</file>
+
 <file path=word/footnotes.xml><?xml version="1.0" encoding="utf-8"?>
-<w:footnotes xmlns:wpc="http://schemas.microsoft.com/office/word/2010/wordprocessingCanvas" xmlns:mc="http://schemas.openxmlformats.org/markup-compatibility/2006" xmlns:o="urn:schemas-microsoft-com:office:office" xmlns:r="http://schemas.openxmlformats.org/officeDocument/2006/relationships" xmlns:m="http://schemas.openxmlformats.org/officeDocument/2006/math" xmlns:v="urn:schemas-microsoft-com:vml" xmlns:wp14="http://schemas.microsoft.com/office/word/2010/wordprocessingDrawing" xmlns:wp="http://schemas.openxmlformats.org/drawingml/2006/wordprocessingDrawing" xmlns:w10="urn:schemas-microsoft-com:office:word" xmlns:w="http://schemas.openxmlformats.org/wordprocessingml/2006/main" xmlns:w14="http://schemas.microsoft.com/office/word/2010/wordml" xmlns:w15="http://schemas.microsoft.com/office/word/2012/wordml" xmlns:wpg="http://schemas.microsoft.com/office/word/2010/wordprocessingGroup" xmlns:wpi="http://schemas.microsoft.com/office/word/2010/wordprocessingInk" xmlns:wne="http://schemas.microsoft.com/office/word/2006/wordml" xmlns:wps="http://schemas.microsoft.com/office/word/2010/wordprocessingShape" mc:Ignorable="w14 w15 wp14">
+<w:footnotes xmlns:wpc="http://schemas.microsoft.com/office/word/2010/wordprocessingCanvas" xmlns:cx="http://schemas.microsoft.com/office/drawing/2014/chartex" xmlns:cx1="http://schemas.microsoft.com/office/drawing/2015/9/8/chartex" xmlns:cx2="http://schemas.microsoft.com/office/drawing/2015/10/21/chartex" xmlns:cx3="http://schemas.microsoft.com/office/drawing/2016/5/9/chartex" xmlns:cx4="http://schemas.microsoft.com/office/drawing/2016/5/10/chartex" xmlns:cx5="http://schemas.microsoft.com/office/drawing/2016/5/11/chartex" xmlns:cx6="http://schemas.microsoft.com/office/drawing/2016/5/12/chartex" xmlns:cx7="http://schemas.microsoft.com/office/drawing/2016/5/13/chartex" xmlns:cx8="http://schemas.microsoft.com/office/drawing/2016/5/14/chartex" xmlns:mc="http://schemas.openxmlformats.org/markup-compatibility/2006" xmlns:aink="http://schemas.microsoft.com/office/drawing/2016/ink" xmlns:am3d="http://schemas.microsoft.com/office/drawing/2017/model3d" xmlns:o="urn:schemas-microsoft-com:office:office" xmlns:oel="http://schemas.microsoft.com/office/2019/extlst" xmlns:r="http://schemas.openxmlformats.org/officeDocument/2006/relationships" xmlns:m="http://schemas.openxmlformats.org/officeDocument/2006/math" xmlns:v="urn:schemas-microsoft-com:vml" xmlns:wp14="http://schemas.microsoft.com/office/word/2010/wordprocessingDrawing" xmlns:wp="http://schemas.openxmlformats.org/drawingml/2006/wordprocessingDrawing" xmlns:w10="urn:schemas-microsoft-com:office:word" xmlns:w="http://schemas.openxmlformats.org/wordprocessingml/2006/main" xmlns:w14="http://schemas.microsoft.com/office/word/2010/wordml" xmlns:w15="http://schemas.microsoft.com/office/word/2012/wordml" xmlns:w16cex="http://schemas.microsoft.com/office/word/2018/wordml/cex" xmlns:w16cid="http://schemas.microsoft.com/office/word/2016/wordml/cid" xmlns:w16="http://schemas.microsoft.com/office/word/2018/wordml" xmlns:w16du="http://schemas.microsoft.com/office/word/2023/wordml/word16du" xmlns:w16sdtdh="http://schemas.microsoft.com/office/word/2020/wordml/sdtdatahash" xmlns:w16sdtfl="http://schemas.microsoft.com/office/word/2024/wordml/sdtformatlock" xmlns:w16se="http://schemas.microsoft.com/office/word/2015/wordml/symex" xmlns:wpg="http://schemas.microsoft.com/office/word/2010/wordprocessingGroup" xmlns:wpi="http://schemas.microsoft.com/office/word/2010/wordprocessingInk" xmlns:wne="http://schemas.microsoft.com/office/word/2006/wordml" xmlns:wps="http://schemas.microsoft.com/office/word/2010/wordprocessingShape" mc:Ignorable="w14 w15 w16se w16cid w16 w16cex w16sdtdh w16sdtfl w16du wp14">
   <w:footnote w:type="separator" w:id="-1">
     <w:p>
       <w:r>
@@ -1310,7 +1498,7 @@
 </file>
 
 <file path=word/header1.xml><?xml version="1.0" encoding="utf-8"?>
-<w:hdr xmlns:wpc="http://schemas.microsoft.com/office/word/2010/wordprocessingCanvas" xmlns:mc="http://schemas.openxmlformats.org/markup-compatibility/2006" xmlns:o="urn:schemas-microsoft-com:office:office" xmlns:r="http://schemas.openxmlformats.org/officeDocument/2006/relationships" xmlns:m="http://schemas.openxmlformats.org/officeDocument/2006/math" xmlns:v="urn:schemas-microsoft-com:vml" xmlns:wp14="http://schemas.microsoft.com/office/word/2010/wordprocessingDrawing" xmlns:wp="http://schemas.openxmlformats.org/drawingml/2006/wordprocessingDrawing" xmlns:w10="urn:schemas-microsoft-com:office:word" xmlns:w="http://schemas.openxmlformats.org/wordprocessingml/2006/main" xmlns:w14="http://schemas.microsoft.com/office/word/2010/wordml" xmlns:w15="http://schemas.microsoft.com/office/word/2012/wordml" xmlns:wpg="http://schemas.microsoft.com/office/word/2010/wordprocessingGroup" xmlns:wpi="http://schemas.microsoft.com/office/word/2010/wordprocessingInk" xmlns:wne="http://schemas.microsoft.com/office/word/2006/wordml" xmlns:wps="http://schemas.microsoft.com/office/word/2010/wordprocessingShape" mc:Ignorable="w14 w15 wp14">
+<w:hdr xmlns:wpc="http://schemas.microsoft.com/office/word/2010/wordprocessingCanvas" xmlns:cx="http://schemas.microsoft.com/office/drawing/2014/chartex" xmlns:cx1="http://schemas.microsoft.com/office/drawing/2015/9/8/chartex" xmlns:cx2="http://schemas.microsoft.com/office/drawing/2015/10/21/chartex" xmlns:cx3="http://schemas.microsoft.com/office/drawing/2016/5/9/chartex" xmlns:cx4="http://schemas.microsoft.com/office/drawing/2016/5/10/chartex" xmlns:cx5="http://schemas.microsoft.com/office/drawing/2016/5/11/chartex" xmlns:cx6="http://schemas.microsoft.com/office/drawing/2016/5/12/chartex" xmlns:cx7="http://schemas.microsoft.com/office/drawing/2016/5/13/chartex" xmlns:cx8="http://schemas.microsoft.com/office/drawing/2016/5/14/chartex" xmlns:mc="http://schemas.openxmlformats.org/markup-compatibility/2006" xmlns:aink="http://schemas.microsoft.com/office/drawing/2016/ink" xmlns:am3d="http://schemas.microsoft.com/office/drawing/2017/model3d" xmlns:o="urn:schemas-microsoft-com:office:office" xmlns:oel="http://schemas.microsoft.com/office/2019/extlst" xmlns:r="http://schemas.openxmlformats.org/officeDocument/2006/relationships" xmlns:m="http://schemas.openxmlformats.org/officeDocument/2006/math" xmlns:v="urn:schemas-microsoft-com:vml" xmlns:wp14="http://schemas.microsoft.com/office/word/2010/wordprocessingDrawing" xmlns:wp="http://schemas.openxmlformats.org/drawingml/2006/wordprocessingDrawing" xmlns:w10="urn:schemas-microsoft-com:office:word" xmlns:w="http://schemas.openxmlformats.org/wordprocessingml/2006/main" xmlns:w14="http://schemas.microsoft.com/office/word/2010/wordml" xmlns:w15="http://schemas.microsoft.com/office/word/2012/wordml" xmlns:w16cex="http://schemas.microsoft.com/office/word/2018/wordml/cex" xmlns:w16cid="http://schemas.microsoft.com/office/word/2016/wordml/cid" xmlns:w16="http://schemas.microsoft.com/office/word/2018/wordml" xmlns:w16du="http://schemas.microsoft.com/office/word/2023/wordml/word16du" xmlns:w16sdtdh="http://schemas.microsoft.com/office/word/2020/wordml/sdtdatahash" xmlns:w16sdtfl="http://schemas.microsoft.com/office/word/2024/wordml/sdtformatlock" xmlns:w16se="http://schemas.microsoft.com/office/word/2015/wordml/symex" xmlns:wpg="http://schemas.microsoft.com/office/word/2010/wordprocessingGroup" xmlns:wpi="http://schemas.microsoft.com/office/word/2010/wordprocessingInk" xmlns:wne="http://schemas.microsoft.com/office/word/2006/wordml" xmlns:wps="http://schemas.microsoft.com/office/word/2010/wordprocessingShape" mc:Ignorable="w14 w15 w16se w16cid w16 w16cex w16sdtdh w16sdtfl w16du wp14">
   <w:p>
     <w:pPr>
       <w:pStyle w:val="Textoindependiente"/>
@@ -1327,13 +1515,13 @@
       <mc:AlternateContent>
         <mc:Choice Requires="wps">
           <w:drawing>
-            <wp:anchor distT="0" distB="0" distL="0" distR="0" simplePos="0" relativeHeight="251659264" behindDoc="1" locked="0" layoutInCell="1" allowOverlap="1" wp14:anchorId="241A0144" wp14:editId="2960714A">
+            <wp:anchor distT="0" distB="0" distL="0" distR="0" simplePos="0" relativeHeight="251659264" behindDoc="1" locked="0" layoutInCell="1" allowOverlap="1" wp14:anchorId="241A0144" wp14:editId="576A3A5B">
               <wp:simplePos x="0" y="0"/>
               <wp:positionH relativeFrom="page">
-                <wp:posOffset>5524500</wp:posOffset>
+                <wp:posOffset>866775</wp:posOffset>
               </wp:positionH>
               <wp:positionV relativeFrom="page">
-                <wp:posOffset>628650</wp:posOffset>
+                <wp:posOffset>514350</wp:posOffset>
               </wp:positionV>
               <wp:extent cx="1724025" cy="189230"/>
               <wp:effectExtent l="0" t="0" r="0" b="0"/>
@@ -1448,8 +1636,7 @@
               <v:stroke joinstyle="miter"/>
               <v:path gradientshapeok="t" o:connecttype="rect"/>
             </v:shapetype>
-            <v:shape id="Textbox 2" o:spid="_x0000_s1026" type="#_x0000_t202" style="position:absolute;margin-left:435pt;margin-top:49.5pt;width:135.75pt;height:14.9pt;z-index:-251657216;visibility:visible;mso-wrap-style:square;mso-width-percent:0;mso-height-percent:0;mso-wrap-distance-left:0;mso-wrap-distance-top:0;mso-wrap-distance-right:0;mso-wrap-distance-bottom:0;mso-position-horizontal:absolute;mso-position-horizontal-relative:page;mso-position-vertical:absolute;mso-position-vertical-relative:page;mso-width-percent:0;mso-height-percent:0;mso-width-relative:margin;mso-height-relative:margin;v-text-anchor:top" o:gfxdata="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" filled="f" stroked="f">
-              <v:path arrowok="t"/>
+            <v:shape id="Textbox 2" o:spid="_x0000_s1026" type="#_x0000_t202" style="position:absolute;margin-left:68.25pt;margin-top:40.5pt;width:135.75pt;height:14.9pt;z-index:-251657216;visibility:visible;mso-wrap-style:square;mso-width-percent:0;mso-height-percent:0;mso-wrap-distance-left:0;mso-wrap-distance-top:0;mso-wrap-distance-right:0;mso-wrap-distance-bottom:0;mso-position-horizontal:absolute;mso-position-horizontal-relative:page;mso-position-vertical:absolute;mso-position-vertical-relative:page;mso-width-percent:0;mso-height-percent:0;mso-width-relative:margin;mso-height-relative:margin;v-text-anchor:top" o:gfxdata="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" filled="f" stroked="f">
               <v:textbox inset="0,0,0,0">
                 <w:txbxContent>
                   <w:p>
@@ -1526,243 +1713,12 @@
         </mc:Fallback>
       </mc:AlternateContent>
     </w:r>
-    <w:r>
-      <w:rPr>
-        <w:noProof/>
-        <w:lang w:val="es-AR" w:eastAsia="es-AR"/>
-      </w:rPr>
-      <mc:AlternateContent>
-        <mc:Choice Requires="wps">
-          <w:drawing>
-            <wp:anchor distT="0" distB="0" distL="0" distR="0" simplePos="0" relativeHeight="251657216" behindDoc="1" locked="0" layoutInCell="1" allowOverlap="1" wp14:anchorId="1A013A8F" wp14:editId="1CCE473F">
-              <wp:simplePos x="0" y="0"/>
-              <wp:positionH relativeFrom="page">
-                <wp:posOffset>952500</wp:posOffset>
-              </wp:positionH>
-              <wp:positionV relativeFrom="page">
-                <wp:posOffset>581025</wp:posOffset>
-              </wp:positionV>
-              <wp:extent cx="2695575" cy="226695"/>
-              <wp:effectExtent l="0" t="0" r="0" b="0"/>
-              <wp:wrapNone/>
-              <wp:docPr id="1" name="Textbox 1"/>
-              <wp:cNvGraphicFramePr>
-                <a:graphicFrameLocks xmlns:a="http://schemas.openxmlformats.org/drawingml/2006/main"/>
-              </wp:cNvGraphicFramePr>
-              <a:graphic xmlns:a="http://schemas.openxmlformats.org/drawingml/2006/main">
-                <a:graphicData uri="http://schemas.microsoft.com/office/word/2010/wordprocessingShape">
-                  <wps:wsp>
-                    <wps:cNvSpPr txBox="1">
-                      <a:spLocks/>
-                    </wps:cNvSpPr>
-                    <wps:spPr>
-                      <a:xfrm>
-                        <a:off x="0" y="0"/>
-                        <a:ext cx="2695575" cy="226695"/>
-                      </a:xfrm>
-                      <a:prstGeom prst="rect">
-                        <a:avLst/>
-                      </a:prstGeom>
-                    </wps:spPr>
-                    <wps:txbx>
-                      <w:txbxContent>
-                        <w:p>
-                          <w:pPr>
-                            <w:spacing w:before="19"/>
-                            <w:ind w:left="20"/>
-                            <w:rPr>
-                              <w:b/>
-                              <w:sz w:val="20"/>
-                            </w:rPr>
-                          </w:pPr>
-                          <w:r>
-                            <w:rPr>
-                              <w:color w:val="3B3838"/>
-                              <w:w w:val="95"/>
-                              <w:sz w:val="20"/>
-                            </w:rPr>
-                            <w:t>INCIDENCIA</w:t>
-                          </w:r>
-                          <w:r>
-                            <w:rPr>
-                              <w:color w:val="3B3838"/>
-                              <w:spacing w:val="8"/>
-                              <w:sz w:val="20"/>
-                            </w:rPr>
-                            <w:t xml:space="preserve"> </w:t>
-                          </w:r>
-                          <w:r>
-                            <w:rPr>
-                              <w:color w:val="3B3838"/>
-                              <w:w w:val="95"/>
-                              <w:sz w:val="20"/>
-                            </w:rPr>
-                            <w:t>N</w:t>
-                          </w:r>
-                          <w:proofErr w:type="gramStart"/>
-                          <w:r>
-                            <w:rPr>
-                              <w:color w:val="3B3838"/>
-                              <w:w w:val="95"/>
-                              <w:sz w:val="20"/>
-                            </w:rPr>
-                            <w:t>º</w:t>
-                          </w:r>
-                          <w:r>
-                            <w:rPr>
-                              <w:color w:val="3B3838"/>
-                              <w:spacing w:val="9"/>
-                              <w:sz w:val="20"/>
-                            </w:rPr>
-                            <w:t xml:space="preserve"> </w:t>
-                          </w:r>
-                          <w:r>
-                            <w:rPr>
-                              <w:b/>
-                              <w:color w:val="3B3838"/>
-                              <w:w w:val="95"/>
-                              <w:sz w:val="20"/>
-                            </w:rPr>
-                            <w:t>:</w:t>
-                          </w:r>
-                          <w:proofErr w:type="gramEnd"/>
-                          <w:r>
-                            <w:rPr>
-                              <w:b/>
-                              <w:color w:val="3B3838"/>
-                              <w:spacing w:val="9"/>
-                              <w:sz w:val="20"/>
-                            </w:rPr>
-                            <w:t xml:space="preserve"> </w:t>
-                          </w:r>
-                          <w:r>
-                            <w:rPr>
-                              <w:b/>
-                              <w:color w:val="3B3838"/>
-                              <w:spacing w:val="-2"/>
-                              <w:w w:val="75"/>
-                              <w:sz w:val="20"/>
-                            </w:rPr>
-                            <w:t>_____</w:t>
-                          </w:r>
-                        </w:p>
-                      </w:txbxContent>
-                    </wps:txbx>
-                    <wps:bodyPr wrap="square" lIns="0" tIns="0" rIns="0" bIns="0" rtlCol="0">
-                      <a:noAutofit/>
-                    </wps:bodyPr>
-                  </wps:wsp>
-                </a:graphicData>
-              </a:graphic>
-              <wp14:sizeRelH relativeFrom="margin">
-                <wp14:pctWidth>0</wp14:pctWidth>
-              </wp14:sizeRelH>
-              <wp14:sizeRelV relativeFrom="margin">
-                <wp14:pctHeight>0</wp14:pctHeight>
-              </wp14:sizeRelV>
-            </wp:anchor>
-          </w:drawing>
-        </mc:Choice>
-        <mc:Fallback>
-          <w:pict>
-            <v:shape w14:anchorId="1A013A8F" id="Textbox 1" o:spid="_x0000_s1027" type="#_x0000_t202" style="position:absolute;margin-left:75pt;margin-top:45.75pt;width:212.25pt;height:17.85pt;z-index:-251659264;visibility:visible;mso-wrap-style:square;mso-width-percent:0;mso-height-percent:0;mso-wrap-distance-left:0;mso-wrap-distance-top:0;mso-wrap-distance-right:0;mso-wrap-distance-bottom:0;mso-position-horizontal:absolute;mso-position-horizontal-relative:page;mso-position-vertical:absolute;mso-position-vertical-relative:page;mso-width-percent:0;mso-height-percent:0;mso-width-relative:margin;mso-height-relative:margin;v-text-anchor:top" o:gfxdata="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" filled="f" stroked="f">
-              <v:path arrowok="t"/>
-              <v:textbox inset="0,0,0,0">
-                <w:txbxContent>
-                  <w:p>
-                    <w:pPr>
-                      <w:spacing w:before="19"/>
-                      <w:ind w:left="20"/>
-                      <w:rPr>
-                        <w:b/>
-                        <w:sz w:val="20"/>
-                      </w:rPr>
-                    </w:pPr>
-                    <w:r>
-                      <w:rPr>
-                        <w:color w:val="3B3838"/>
-                        <w:w w:val="95"/>
-                        <w:sz w:val="20"/>
-                      </w:rPr>
-                      <w:t>INCIDENCIA</w:t>
-                    </w:r>
-                    <w:r>
-                      <w:rPr>
-                        <w:color w:val="3B3838"/>
-                        <w:spacing w:val="8"/>
-                        <w:sz w:val="20"/>
-                      </w:rPr>
-                      <w:t xml:space="preserve"> </w:t>
-                    </w:r>
-                    <w:r>
-                      <w:rPr>
-                        <w:color w:val="3B3838"/>
-                        <w:w w:val="95"/>
-                        <w:sz w:val="20"/>
-                      </w:rPr>
-                      <w:t>N</w:t>
-                    </w:r>
-                    <w:proofErr w:type="gramStart"/>
-                    <w:r>
-                      <w:rPr>
-                        <w:color w:val="3B3838"/>
-                        <w:w w:val="95"/>
-                        <w:sz w:val="20"/>
-                      </w:rPr>
-                      <w:t>º</w:t>
-                    </w:r>
-                    <w:r>
-                      <w:rPr>
-                        <w:color w:val="3B3838"/>
-                        <w:spacing w:val="9"/>
-                        <w:sz w:val="20"/>
-                      </w:rPr>
-                      <w:t xml:space="preserve"> </w:t>
-                    </w:r>
-                    <w:r>
-                      <w:rPr>
-                        <w:b/>
-                        <w:color w:val="3B3838"/>
-                        <w:w w:val="95"/>
-                        <w:sz w:val="20"/>
-                      </w:rPr>
-                      <w:t>:</w:t>
-                    </w:r>
-                    <w:proofErr w:type="gramEnd"/>
-                    <w:r>
-                      <w:rPr>
-                        <w:b/>
-                        <w:color w:val="3B3838"/>
-                        <w:spacing w:val="9"/>
-                        <w:sz w:val="20"/>
-                      </w:rPr>
-                      <w:t xml:space="preserve"> </w:t>
-                    </w:r>
-                    <w:r>
-                      <w:rPr>
-                        <w:b/>
-                        <w:color w:val="3B3838"/>
-                        <w:spacing w:val="-2"/>
-                        <w:w w:val="75"/>
-                        <w:sz w:val="20"/>
-                      </w:rPr>
-                      <w:t>_____</w:t>
-                    </w:r>
-                  </w:p>
-                </w:txbxContent>
-              </v:textbox>
-              <w10:wrap anchorx="page" anchory="page"/>
-            </v:shape>
-          </w:pict>
-        </mc:Fallback>
-      </mc:AlternateContent>
-    </w:r>
   </w:p>
 </w:hdr>
 </file>
 
 <file path=word/styles.xml><?xml version="1.0" encoding="utf-8"?>
-<w:styles xmlns:mc="http://schemas.openxmlformats.org/markup-compatibility/2006" xmlns:r="http://schemas.openxmlformats.org/officeDocument/2006/relationships" xmlns:w="http://schemas.openxmlformats.org/wordprocessingml/2006/main" xmlns:w14="http://schemas.microsoft.com/office/word/2010/wordml" xmlns:w15="http://schemas.microsoft.com/office/word/2012/wordml" mc:Ignorable="w14 w15">
+<w:styles xmlns:mc="http://schemas.openxmlformats.org/markup-compatibility/2006" xmlns:r="http://schemas.openxmlformats.org/officeDocument/2006/relationships" xmlns:w="http://schemas.openxmlformats.org/wordprocessingml/2006/main" xmlns:w14="http://schemas.microsoft.com/office/word/2010/wordml" xmlns:w15="http://schemas.microsoft.com/office/word/2012/wordml" xmlns:w16cex="http://schemas.microsoft.com/office/word/2018/wordml/cex" xmlns:w16cid="http://schemas.microsoft.com/office/word/2016/wordml/cid" xmlns:w16="http://schemas.microsoft.com/office/word/2018/wordml" xmlns:w16du="http://schemas.microsoft.com/office/word/2023/wordml/word16du" xmlns:w16sdtdh="http://schemas.microsoft.com/office/word/2020/wordml/sdtdatahash" xmlns:w16sdtfl="http://schemas.microsoft.com/office/word/2024/wordml/sdtformatlock" xmlns:w16se="http://schemas.microsoft.com/office/word/2015/wordml/symex" mc:Ignorable="w14 w15 w16se w16cid w16 w16cex w16sdtdh w16sdtfl w16du">
   <w:docDefaults>
     <w:rPrDefault>
       <w:rPr>
@@ -1780,7 +1736,7 @@
       </w:pPr>
     </w:pPrDefault>
   </w:docDefaults>
-  <w:latentStyles w:defLockedState="0" w:defUIPriority="99" w:defSemiHidden="0" w:defUnhideWhenUsed="0" w:defQFormat="0" w:count="371">
+  <w:latentStyles w:defLockedState="0" w:defUIPriority="99" w:defSemiHidden="0" w:defUnhideWhenUsed="0" w:defQFormat="0" w:count="376">
     <w:lsdException w:name="Normal" w:uiPriority="0" w:qFormat="1"/>
     <w:lsdException w:name="heading 1" w:uiPriority="9" w:qFormat="1"/>
     <w:lsdException w:name="heading 2" w:semiHidden="1" w:uiPriority="9" w:unhideWhenUsed="1" w:qFormat="1"/>
@@ -2152,6 +2108,11 @@
     <w:lsdException w:name="List Table 5 Dark Accent 6" w:uiPriority="50"/>
     <w:lsdException w:name="List Table 6 Colorful Accent 6" w:uiPriority="51"/>
     <w:lsdException w:name="List Table 7 Colorful Accent 6" w:uiPriority="52"/>
+    <w:lsdException w:name="Mention" w:semiHidden="1" w:unhideWhenUsed="1"/>
+    <w:lsdException w:name="Smart Hyperlink" w:semiHidden="1" w:unhideWhenUsed="1"/>
+    <w:lsdException w:name="Hashtag" w:semiHidden="1" w:unhideWhenUsed="1"/>
+    <w:lsdException w:name="Unresolved Mention" w:semiHidden="1" w:unhideWhenUsed="1"/>
+    <w:lsdException w:name="Smart Link" w:semiHidden="1" w:unhideWhenUsed="1"/>
   </w:latentStyles>
   <w:style w:type="paragraph" w:default="1" w:styleId="Normal">
     <w:name w:val="Normal"/>

</xml_diff>

<commit_message>
Doc: Informe de incidencia y de riesgos terminados
</commit_message>
<xml_diff>
--- a/Recursos/Informes Vesta/Informe de incidencia.docx
+++ b/Recursos/Informes Vesta/Informe de incidencia.docx
@@ -1515,7 +1515,153 @@
       <mc:AlternateContent>
         <mc:Choice Requires="wps">
           <w:drawing>
-            <wp:anchor distT="0" distB="0" distL="0" distR="0" simplePos="0" relativeHeight="251659264" behindDoc="1" locked="0" layoutInCell="1" allowOverlap="1" wp14:anchorId="241A0144" wp14:editId="576A3A5B">
+            <wp:anchor distT="0" distB="0" distL="0" distR="0" simplePos="0" relativeHeight="251658752" behindDoc="1" locked="0" layoutInCell="1" allowOverlap="1" wp14:anchorId="5BFE06ED" wp14:editId="1CBB2EA7">
+              <wp:simplePos x="0" y="0"/>
+              <wp:positionH relativeFrom="page">
+                <wp:posOffset>5410200</wp:posOffset>
+              </wp:positionH>
+              <wp:positionV relativeFrom="page">
+                <wp:posOffset>523875</wp:posOffset>
+              </wp:positionV>
+              <wp:extent cx="1724025" cy="189230"/>
+              <wp:effectExtent l="0" t="0" r="0" b="0"/>
+              <wp:wrapNone/>
+              <wp:docPr id="1218835533" name="Textbox 2"/>
+              <wp:cNvGraphicFramePr>
+                <a:graphicFrameLocks xmlns:a="http://schemas.openxmlformats.org/drawingml/2006/main"/>
+              </wp:cNvGraphicFramePr>
+              <a:graphic xmlns:a="http://schemas.openxmlformats.org/drawingml/2006/main">
+                <a:graphicData uri="http://schemas.microsoft.com/office/word/2010/wordprocessingShape">
+                  <wps:wsp>
+                    <wps:cNvSpPr txBox="1">
+                      <a:spLocks/>
+                    </wps:cNvSpPr>
+                    <wps:spPr>
+                      <a:xfrm>
+                        <a:off x="0" y="0"/>
+                        <a:ext cx="1724025" cy="189230"/>
+                      </a:xfrm>
+                      <a:prstGeom prst="rect">
+                        <a:avLst/>
+                      </a:prstGeom>
+                    </wps:spPr>
+                    <wps:txbx>
+                      <w:txbxContent>
+                        <w:p>
+                          <w:pPr>
+                            <w:tabs>
+                              <w:tab w:val="left" w:pos="1892"/>
+                            </w:tabs>
+                            <w:spacing w:before="19"/>
+                            <w:ind w:left="20"/>
+                            <w:rPr>
+                              <w:rFonts w:ascii="Times New Roman"/>
+                              <w:sz w:val="20"/>
+                            </w:rPr>
+                          </w:pPr>
+                          <w:r>
+                            <w:rPr>
+                              <w:color w:val="3B3838"/>
+                              <w:sz w:val="20"/>
+                            </w:rPr>
+                            <w:t>Iteración</w:t>
+                          </w:r>
+                          <w:r>
+                            <w:rPr>
+                              <w:color w:val="3B3838"/>
+                              <w:sz w:val="20"/>
+                            </w:rPr>
+                            <w:t xml:space="preserve">: </w:t>
+                          </w:r>
+                          <w:r>
+                            <w:rPr>
+                              <w:rFonts w:ascii="Times New Roman"/>
+                              <w:color w:val="3B3838"/>
+                              <w:sz w:val="20"/>
+                              <w:u w:val="single" w:color="3A3737"/>
+                            </w:rPr>
+                            <w:t>________</w:t>
+                          </w:r>
+                        </w:p>
+                      </w:txbxContent>
+                    </wps:txbx>
+                    <wps:bodyPr wrap="square" lIns="0" tIns="0" rIns="0" bIns="0" rtlCol="0">
+                      <a:noAutofit/>
+                    </wps:bodyPr>
+                  </wps:wsp>
+                </a:graphicData>
+              </a:graphic>
+              <wp14:sizeRelH relativeFrom="margin">
+                <wp14:pctWidth>0</wp14:pctWidth>
+              </wp14:sizeRelH>
+              <wp14:sizeRelV relativeFrom="margin">
+                <wp14:pctHeight>0</wp14:pctHeight>
+              </wp14:sizeRelV>
+            </wp:anchor>
+          </w:drawing>
+        </mc:Choice>
+        <mc:Fallback>
+          <w:pict>
+            <v:shapetype w14:anchorId="5BFE06ED" id="_x0000_t202" coordsize="21600,21600" o:spt="202" path="m,l,21600r21600,l21600,xe">
+              <v:stroke joinstyle="miter"/>
+              <v:path gradientshapeok="t" o:connecttype="rect"/>
+            </v:shapetype>
+            <v:shape id="Textbox 2" o:spid="_x0000_s1026" type="#_x0000_t202" style="position:absolute;margin-left:426pt;margin-top:41.25pt;width:135.75pt;height:14.9pt;z-index:-251657728;visibility:visible;mso-wrap-style:square;mso-width-percent:0;mso-height-percent:0;mso-wrap-distance-left:0;mso-wrap-distance-top:0;mso-wrap-distance-right:0;mso-wrap-distance-bottom:0;mso-position-horizontal:absolute;mso-position-horizontal-relative:page;mso-position-vertical:absolute;mso-position-vertical-relative:page;mso-width-percent:0;mso-height-percent:0;mso-width-relative:margin;mso-height-relative:margin;v-text-anchor:top" o:gfxdata="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" filled="f" stroked="f">
+              <v:textbox inset="0,0,0,0">
+                <w:txbxContent>
+                  <w:p>
+                    <w:pPr>
+                      <w:tabs>
+                        <w:tab w:val="left" w:pos="1892"/>
+                      </w:tabs>
+                      <w:spacing w:before="19"/>
+                      <w:ind w:left="20"/>
+                      <w:rPr>
+                        <w:rFonts w:ascii="Times New Roman"/>
+                        <w:sz w:val="20"/>
+                      </w:rPr>
+                    </w:pPr>
+                    <w:r>
+                      <w:rPr>
+                        <w:color w:val="3B3838"/>
+                        <w:sz w:val="20"/>
+                      </w:rPr>
+                      <w:t>Iteración</w:t>
+                    </w:r>
+                    <w:r>
+                      <w:rPr>
+                        <w:color w:val="3B3838"/>
+                        <w:sz w:val="20"/>
+                      </w:rPr>
+                      <w:t xml:space="preserve">: </w:t>
+                    </w:r>
+                    <w:r>
+                      <w:rPr>
+                        <w:rFonts w:ascii="Times New Roman"/>
+                        <w:color w:val="3B3838"/>
+                        <w:sz w:val="20"/>
+                        <w:u w:val="single" w:color="3A3737"/>
+                      </w:rPr>
+                      <w:t>________</w:t>
+                    </w:r>
+                  </w:p>
+                </w:txbxContent>
+              </v:textbox>
+              <w10:wrap anchorx="page" anchory="page"/>
+            </v:shape>
+          </w:pict>
+        </mc:Fallback>
+      </mc:AlternateContent>
+    </w:r>
+    <w:r>
+      <w:rPr>
+        <w:noProof/>
+        <w:lang w:val="es-AR" w:eastAsia="es-AR"/>
+      </w:rPr>
+      <mc:AlternateContent>
+        <mc:Choice Requires="wps">
+          <w:drawing>
+            <wp:anchor distT="0" distB="0" distL="0" distR="0" simplePos="0" relativeHeight="251657728" behindDoc="1" locked="0" layoutInCell="1" allowOverlap="1" wp14:anchorId="241A0144" wp14:editId="576A3A5B">
               <wp:simplePos x="0" y="0"/>
               <wp:positionH relativeFrom="page">
                 <wp:posOffset>866775</wp:posOffset>
@@ -1632,11 +1778,7 @@
         </mc:Choice>
         <mc:Fallback>
           <w:pict>
-            <v:shapetype w14:anchorId="241A0144" id="_x0000_t202" coordsize="21600,21600" o:spt="202" path="m,l,21600r21600,l21600,xe">
-              <v:stroke joinstyle="miter"/>
-              <v:path gradientshapeok="t" o:connecttype="rect"/>
-            </v:shapetype>
-            <v:shape id="Textbox 2" o:spid="_x0000_s1026" type="#_x0000_t202" style="position:absolute;margin-left:68.25pt;margin-top:40.5pt;width:135.75pt;height:14.9pt;z-index:-251657216;visibility:visible;mso-wrap-style:square;mso-width-percent:0;mso-height-percent:0;mso-wrap-distance-left:0;mso-wrap-distance-top:0;mso-wrap-distance-right:0;mso-wrap-distance-bottom:0;mso-position-horizontal:absolute;mso-position-horizontal-relative:page;mso-position-vertical:absolute;mso-position-vertical-relative:page;mso-width-percent:0;mso-height-percent:0;mso-width-relative:margin;mso-height-relative:margin;v-text-anchor:top" o:gfxdata="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" filled="f" stroked="f">
+            <v:shape w14:anchorId="241A0144" id="_x0000_s1027" type="#_x0000_t202" style="position:absolute;margin-left:68.25pt;margin-top:40.5pt;width:135.75pt;height:14.9pt;z-index:-251658752;visibility:visible;mso-wrap-style:square;mso-width-percent:0;mso-height-percent:0;mso-wrap-distance-left:0;mso-wrap-distance-top:0;mso-wrap-distance-right:0;mso-wrap-distance-bottom:0;mso-position-horizontal:absolute;mso-position-horizontal-relative:page;mso-position-vertical:absolute;mso-position-vertical-relative:page;mso-width-percent:0;mso-height-percent:0;mso-width-relative:margin;mso-height-relative:margin;v-text-anchor:top" o:gfxdata="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" filled="f" stroked="f">
               <v:textbox inset="0,0,0,0">
                 <w:txbxContent>
                   <w:p>

</xml_diff>

<commit_message>
Doc: Informe de tareas terminado
</commit_message>
<xml_diff>
--- a/Recursos/Informes Vesta/Informe de incidencia.docx
+++ b/Recursos/Informes Vesta/Informe de incidencia.docx
@@ -19,16 +19,16 @@
           <w:noProof/>
         </w:rPr>
         <w:drawing>
-          <wp:anchor distT="0" distB="0" distL="114300" distR="114300" simplePos="0" relativeHeight="487591936" behindDoc="1" locked="0" layoutInCell="1" allowOverlap="1" wp14:anchorId="52883944" wp14:editId="5B63AEDD">
+          <wp:anchor distT="0" distB="0" distL="114300" distR="114300" simplePos="0" relativeHeight="487591936" behindDoc="1" locked="0" layoutInCell="1" allowOverlap="1" wp14:anchorId="52883944" wp14:editId="5CD2B900">
             <wp:simplePos x="0" y="0"/>
             <wp:positionH relativeFrom="column">
-              <wp:posOffset>5651500</wp:posOffset>
+              <wp:posOffset>5556250</wp:posOffset>
             </wp:positionH>
             <wp:positionV relativeFrom="paragraph">
-              <wp:posOffset>-2540</wp:posOffset>
+              <wp:posOffset>-3175</wp:posOffset>
             </wp:positionV>
-            <wp:extent cx="376870" cy="552450"/>
-            <wp:effectExtent l="0" t="0" r="4445" b="0"/>
+            <wp:extent cx="487332" cy="714375"/>
+            <wp:effectExtent l="0" t="0" r="8255" b="0"/>
             <wp:wrapNone/>
             <wp:docPr id="787164789" name="Imagen 4" descr="Institucional - Portal UNPA UARG"/>
             <wp:cNvGraphicFramePr>
@@ -59,7 +59,7 @@
                   <pic:spPr bwMode="auto">
                     <a:xfrm>
                       <a:off x="0" y="0"/>
-                      <a:ext cx="376870" cy="552450"/>
+                      <a:ext cx="487332" cy="714375"/>
                     </a:xfrm>
                     <a:prstGeom prst="rect">
                       <a:avLst/>
@@ -1564,14 +1564,7 @@
                               <w:color w:val="3B3838"/>
                               <w:sz w:val="20"/>
                             </w:rPr>
-                            <w:t>Iteración</w:t>
-                          </w:r>
-                          <w:r>
-                            <w:rPr>
-                              <w:color w:val="3B3838"/>
-                              <w:sz w:val="20"/>
-                            </w:rPr>
-                            <w:t xml:space="preserve">: </w:t>
+                            <w:t xml:space="preserve">Iteración: </w:t>
                           </w:r>
                           <w:r>
                             <w:rPr>
@@ -1626,14 +1619,7 @@
                         <w:color w:val="3B3838"/>
                         <w:sz w:val="20"/>
                       </w:rPr>
-                      <w:t>Iteración</w:t>
-                    </w:r>
-                    <w:r>
-                      <w:rPr>
-                        <w:color w:val="3B3838"/>
-                        <w:sz w:val="20"/>
-                      </w:rPr>
-                      <w:t xml:space="preserve">: </w:t>
+                      <w:t xml:space="preserve">Iteración: </w:t>
                     </w:r>
                     <w:r>
                       <w:rPr>

</xml_diff>

<commit_message>
Doc: Se modifico el informe de incidencia añadiendole la información del riesgo
</commit_message>
<xml_diff>
--- a/Recursos/Informes Vesta/Informe de incidencia.docx
+++ b/Recursos/Informes Vesta/Informe de incidencia.docx
@@ -44,7 +44,7 @@
                     </pic:cNvPicPr>
                   </pic:nvPicPr>
                   <pic:blipFill>
-                    <a:blip r:embed="rId6" cstate="print">
+                    <a:blip r:embed="rId7" cstate="print">
                       <a:extLst>
                         <a:ext uri="{28A0092B-C50C-407E-A947-70E740481C1C}">
                           <a14:useLocalDpi xmlns:a14="http://schemas.microsoft.com/office/drawing/2010/main" val="0"/>
@@ -114,7 +114,7 @@
                     <pic:cNvPicPr/>
                   </pic:nvPicPr>
                   <pic:blipFill>
-                    <a:blip r:embed="rId7" cstate="print">
+                    <a:blip r:embed="rId8" cstate="print">
                       <a:extLst>
                         <a:ext uri="{28A0092B-C50C-407E-A947-70E740481C1C}">
                           <a14:useLocalDpi xmlns:a14="http://schemas.microsoft.com/office/drawing/2010/main" val="0"/>
@@ -803,6 +803,316 @@
               <w:ind w:left="470"/>
               <w:rPr>
                 <w:b/>
+                <w:color w:val="FFFFFF" w:themeColor="background1"/>
+                <w:sz w:val="18"/>
+              </w:rPr>
+            </w:pPr>
+            <w:r>
+              <w:rPr>
+                <w:b/>
+                <w:color w:val="FFFFFF" w:themeColor="background1"/>
+                <w:spacing w:val="-5"/>
+                <w:sz w:val="18"/>
+              </w:rPr>
+              <w:t>3</w:t>
+            </w:r>
+            <w:r>
+              <w:rPr>
+                <w:b/>
+                <w:color w:val="FFFFFF" w:themeColor="background1"/>
+                <w:spacing w:val="-5"/>
+                <w:sz w:val="18"/>
+              </w:rPr>
+              <w:t>.</w:t>
+            </w:r>
+            <w:r>
+              <w:rPr>
+                <w:b/>
+                <w:color w:val="FFFFFF" w:themeColor="background1"/>
+                <w:sz w:val="18"/>
+              </w:rPr>
+              <w:tab/>
+            </w:r>
+            <w:r>
+              <w:rPr>
+                <w:b/>
+                <w:color w:val="FFFFFF" w:themeColor="background1"/>
+                <w:spacing w:val="-4"/>
+                <w:sz w:val="18"/>
+              </w:rPr>
+              <w:t>DATOS</w:t>
+            </w:r>
+            <w:r>
+              <w:rPr>
+                <w:b/>
+                <w:color w:val="FFFFFF" w:themeColor="background1"/>
+                <w:spacing w:val="-10"/>
+                <w:sz w:val="18"/>
+              </w:rPr>
+              <w:t xml:space="preserve"> </w:t>
+            </w:r>
+            <w:r>
+              <w:rPr>
+                <w:b/>
+                <w:color w:val="FFFFFF" w:themeColor="background1"/>
+                <w:spacing w:val="-4"/>
+                <w:sz w:val="18"/>
+              </w:rPr>
+              <w:t>DEL</w:t>
+            </w:r>
+            <w:r>
+              <w:rPr>
+                <w:b/>
+                <w:color w:val="FFFFFF" w:themeColor="background1"/>
+                <w:spacing w:val="-10"/>
+                <w:sz w:val="18"/>
+              </w:rPr>
+              <w:t xml:space="preserve"> </w:t>
+            </w:r>
+            <w:r>
+              <w:rPr>
+                <w:b/>
+                <w:color w:val="FFFFFF" w:themeColor="background1"/>
+                <w:spacing w:val="-4"/>
+                <w:sz w:val="18"/>
+              </w:rPr>
+              <w:t>RIESGO</w:t>
+            </w:r>
+          </w:p>
+        </w:tc>
+      </w:tr>
+      <w:tr>
+        <w:trPr>
+          <w:trHeight w:val="542"/>
+        </w:trPr>
+        <w:tc>
+          <w:tcPr>
+            <w:tcW w:w="2347" w:type="dxa"/>
+            <w:shd w:val="clear" w:color="auto" w:fill="D9D9D9" w:themeFill="background1" w:themeFillShade="D9"/>
+          </w:tcPr>
+          <w:p>
+            <w:pPr>
+              <w:pStyle w:val="TableParagraph"/>
+              <w:spacing w:before="240" w:line="215" w:lineRule="exact"/>
+              <w:ind w:left="110"/>
+              <w:jc w:val="center"/>
+              <w:rPr>
+                <w:sz w:val="18"/>
+              </w:rPr>
+            </w:pPr>
+            <w:r>
+              <w:rPr>
+                <w:color w:val="3B3838"/>
+                <w:spacing w:val="-2"/>
+                <w:w w:val="105"/>
+                <w:sz w:val="18"/>
+              </w:rPr>
+              <w:t>Identificador del Riesgo</w:t>
+            </w:r>
+          </w:p>
+        </w:tc>
+        <w:tc>
+          <w:tcPr>
+            <w:tcW w:w="7147" w:type="dxa"/>
+          </w:tcPr>
+          <w:p>
+            <w:pPr>
+              <w:pStyle w:val="TableParagraph"/>
+              <w:rPr>
+                <w:rFonts w:ascii="Times New Roman"/>
+                <w:sz w:val="18"/>
+              </w:rPr>
+            </w:pPr>
+          </w:p>
+        </w:tc>
+      </w:tr>
+      <w:tr>
+        <w:trPr>
+          <w:trHeight w:val="690"/>
+        </w:trPr>
+        <w:tc>
+          <w:tcPr>
+            <w:tcW w:w="2347" w:type="dxa"/>
+            <w:shd w:val="clear" w:color="auto" w:fill="D9D9D9" w:themeFill="background1" w:themeFillShade="D9"/>
+          </w:tcPr>
+          <w:p>
+            <w:pPr>
+              <w:pStyle w:val="TableParagraph"/>
+              <w:spacing w:before="240" w:line="215" w:lineRule="exact"/>
+              <w:ind w:left="110"/>
+              <w:jc w:val="center"/>
+              <w:rPr>
+                <w:sz w:val="18"/>
+              </w:rPr>
+            </w:pPr>
+            <w:r>
+              <w:rPr>
+                <w:sz w:val="18"/>
+              </w:rPr>
+              <w:t>Descripción</w:t>
+            </w:r>
+          </w:p>
+        </w:tc>
+        <w:tc>
+          <w:tcPr>
+            <w:tcW w:w="7147" w:type="dxa"/>
+          </w:tcPr>
+          <w:p>
+            <w:pPr>
+              <w:pStyle w:val="TableParagraph"/>
+              <w:rPr>
+                <w:rFonts w:ascii="Times New Roman"/>
+                <w:sz w:val="18"/>
+              </w:rPr>
+            </w:pPr>
+          </w:p>
+        </w:tc>
+      </w:tr>
+      <w:tr>
+        <w:trPr>
+          <w:trHeight w:val="596"/>
+        </w:trPr>
+        <w:tc>
+          <w:tcPr>
+            <w:tcW w:w="2347" w:type="dxa"/>
+            <w:shd w:val="clear" w:color="auto" w:fill="D9D9D9" w:themeFill="background1" w:themeFillShade="D9"/>
+          </w:tcPr>
+          <w:p>
+            <w:pPr>
+              <w:pStyle w:val="TableParagraph"/>
+              <w:spacing w:before="240" w:line="215" w:lineRule="exact"/>
+              <w:ind w:left="110"/>
+              <w:jc w:val="center"/>
+              <w:rPr>
+                <w:sz w:val="18"/>
+              </w:rPr>
+            </w:pPr>
+            <w:r>
+              <w:rPr>
+                <w:sz w:val="18"/>
+              </w:rPr>
+              <w:t>Tipo</w:t>
+            </w:r>
+          </w:p>
+        </w:tc>
+        <w:tc>
+          <w:tcPr>
+            <w:tcW w:w="7147" w:type="dxa"/>
+          </w:tcPr>
+          <w:p>
+            <w:pPr>
+              <w:pStyle w:val="TableParagraph"/>
+              <w:rPr>
+                <w:rFonts w:ascii="Times New Roman"/>
+                <w:sz w:val="18"/>
+              </w:rPr>
+            </w:pPr>
+          </w:p>
+        </w:tc>
+      </w:tr>
+      <w:tr>
+        <w:trPr>
+          <w:trHeight w:val="596"/>
+        </w:trPr>
+        <w:tc>
+          <w:tcPr>
+            <w:tcW w:w="2347" w:type="dxa"/>
+            <w:shd w:val="clear" w:color="auto" w:fill="D9D9D9" w:themeFill="background1" w:themeFillShade="D9"/>
+          </w:tcPr>
+          <w:p>
+            <w:pPr>
+              <w:pStyle w:val="TableParagraph"/>
+              <w:spacing w:before="240" w:line="215" w:lineRule="exact"/>
+              <w:ind w:left="110"/>
+              <w:jc w:val="center"/>
+              <w:rPr>
+                <w:sz w:val="18"/>
+              </w:rPr>
+            </w:pPr>
+            <w:r>
+              <w:rPr>
+                <w:sz w:val="18"/>
+              </w:rPr>
+              <w:t>Responsable</w:t>
+            </w:r>
+          </w:p>
+        </w:tc>
+        <w:tc>
+          <w:tcPr>
+            <w:tcW w:w="7147" w:type="dxa"/>
+          </w:tcPr>
+          <w:p>
+            <w:pPr>
+              <w:pStyle w:val="TableParagraph"/>
+              <w:rPr>
+                <w:rFonts w:ascii="Times New Roman"/>
+                <w:sz w:val="18"/>
+              </w:rPr>
+            </w:pPr>
+          </w:p>
+        </w:tc>
+      </w:tr>
+    </w:tbl>
+    <w:p>
+      <w:pPr>
+        <w:pStyle w:val="Textoindependiente"/>
+        <w:spacing w:before="8"/>
+        <w:rPr>
+          <w:b/>
+          <w:sz w:val="20"/>
+        </w:rPr>
+      </w:pPr>
+    </w:p>
+    <w:p>
+      <w:pPr>
+        <w:pStyle w:val="Textoindependiente"/>
+        <w:spacing w:before="8"/>
+        <w:rPr>
+          <w:b/>
+          <w:sz w:val="20"/>
+        </w:rPr>
+      </w:pPr>
+    </w:p>
+    <w:tbl>
+      <w:tblPr>
+        <w:tblStyle w:val="TableNormal"/>
+        <w:tblW w:w="0" w:type="auto"/>
+        <w:tblInd w:w="126" w:type="dxa"/>
+        <w:tblBorders>
+          <w:top w:val="single" w:sz="4" w:space="0" w:color="000000"/>
+          <w:left w:val="single" w:sz="4" w:space="0" w:color="000000"/>
+          <w:bottom w:val="single" w:sz="4" w:space="0" w:color="000000"/>
+          <w:right w:val="single" w:sz="4" w:space="0" w:color="000000"/>
+          <w:insideH w:val="single" w:sz="4" w:space="0" w:color="000000"/>
+          <w:insideV w:val="single" w:sz="4" w:space="0" w:color="000000"/>
+        </w:tblBorders>
+        <w:tblLayout w:type="fixed"/>
+        <w:tblLook w:val="01E0" w:firstRow="1" w:lastRow="1" w:firstColumn="1" w:lastColumn="1" w:noHBand="0" w:noVBand="0"/>
+      </w:tblPr>
+      <w:tblGrid>
+        <w:gridCol w:w="2347"/>
+        <w:gridCol w:w="7147"/>
+      </w:tblGrid>
+      <w:tr>
+        <w:trPr>
+          <w:trHeight w:val="249"/>
+        </w:trPr>
+        <w:tc>
+          <w:tcPr>
+            <w:tcW w:w="9494" w:type="dxa"/>
+            <w:gridSpan w:val="2"/>
+            <w:shd w:val="clear" w:color="auto" w:fill="8DB3E2" w:themeFill="text2" w:themeFillTint="66"/>
+          </w:tcPr>
+          <w:p>
+            <w:pPr>
+              <w:pStyle w:val="TableParagraph"/>
+              <w:tabs>
+                <w:tab w:val="left" w:pos="830"/>
+              </w:tabs>
+              <w:spacing w:line="215" w:lineRule="exact"/>
+              <w:ind w:left="470"/>
+              <w:rPr>
+                <w:b/>
                 <w:sz w:val="18"/>
               </w:rPr>
             </w:pPr>
@@ -813,7 +1123,7 @@
                 <w:spacing w:val="-5"/>
                 <w:sz w:val="18"/>
               </w:rPr>
-              <w:t>3</w:t>
+              <w:t>4</w:t>
             </w:r>
             <w:r>
               <w:rPr>
@@ -1145,7 +1455,7 @@
                 <w:spacing w:val="-5"/>
                 <w:sz w:val="18"/>
               </w:rPr>
-              <w:t>4</w:t>
+              <w:t>5</w:t>
             </w:r>
             <w:r>
               <w:rPr>
@@ -1378,8 +1688,8 @@
       </w:pPr>
     </w:p>
     <w:sectPr>
-      <w:headerReference w:type="default" r:id="rId8"/>
-      <w:footerReference w:type="default" r:id="rId9"/>
+      <w:headerReference w:type="default" r:id="rId9"/>
+      <w:footerReference w:type="default" r:id="rId10"/>
       <w:pgSz w:w="12240" w:h="15840"/>
       <w:pgMar w:top="1760" w:right="1220" w:bottom="280" w:left="1300" w:header="1011" w:footer="0" w:gutter="0"/>
       <w:cols w:space="720"/>
@@ -1431,6 +1741,24 @@
         <w:sz w:val="26"/>
         <w:szCs w:val="26"/>
       </w:rPr>
+      <w:t>Página</w:t>
+    </w:r>
+    <w:r>
+      <w:rPr>
+        <w:rFonts w:asciiTheme="majorHAnsi" w:eastAsiaTheme="majorEastAsia" w:hAnsiTheme="majorHAnsi" w:cstheme="majorBidi"/>
+        <w:color w:val="365F91" w:themeColor="accent1" w:themeShade="BF"/>
+        <w:sz w:val="26"/>
+        <w:szCs w:val="26"/>
+      </w:rPr>
+      <w:t xml:space="preserve"> </w:t>
+    </w:r>
+    <w:r>
+      <w:rPr>
+        <w:rFonts w:asciiTheme="majorHAnsi" w:eastAsiaTheme="majorEastAsia" w:hAnsiTheme="majorHAnsi" w:cstheme="majorBidi"/>
+        <w:color w:val="365F91" w:themeColor="accent1" w:themeShade="BF"/>
+        <w:sz w:val="26"/>
+        <w:szCs w:val="26"/>
+      </w:rPr>
       <w:fldChar w:fldCharType="begin"/>
     </w:r>
     <w:r>
@@ -1454,6 +1782,61 @@
     <w:r>
       <w:rPr>
         <w:rFonts w:asciiTheme="majorHAnsi" w:eastAsiaTheme="majorEastAsia" w:hAnsiTheme="majorHAnsi" w:cstheme="majorBidi"/>
+        <w:color w:val="365F91" w:themeColor="accent1" w:themeShade="BF"/>
+        <w:sz w:val="26"/>
+        <w:szCs w:val="26"/>
+      </w:rPr>
+      <w:t>2</w:t>
+    </w:r>
+    <w:r>
+      <w:rPr>
+        <w:rFonts w:asciiTheme="majorHAnsi" w:eastAsiaTheme="majorEastAsia" w:hAnsiTheme="majorHAnsi" w:cstheme="majorBidi"/>
+        <w:color w:val="365F91" w:themeColor="accent1" w:themeShade="BF"/>
+        <w:sz w:val="26"/>
+        <w:szCs w:val="26"/>
+      </w:rPr>
+      <w:fldChar w:fldCharType="end"/>
+    </w:r>
+    <w:r>
+      <w:rPr>
+        <w:rFonts w:asciiTheme="majorHAnsi" w:eastAsiaTheme="majorEastAsia" w:hAnsiTheme="majorHAnsi" w:cstheme="majorBidi"/>
+        <w:color w:val="365F91" w:themeColor="accent1" w:themeShade="BF"/>
+        <w:sz w:val="26"/>
+        <w:szCs w:val="26"/>
+      </w:rPr>
+      <w:t xml:space="preserve"> de </w:t>
+    </w:r>
+    <w:r>
+      <w:rPr>
+        <w:rFonts w:asciiTheme="majorHAnsi" w:eastAsiaTheme="majorEastAsia" w:hAnsiTheme="majorHAnsi" w:cstheme="majorBidi"/>
+        <w:color w:val="365F91" w:themeColor="accent1" w:themeShade="BF"/>
+        <w:sz w:val="26"/>
+        <w:szCs w:val="26"/>
+      </w:rPr>
+      <w:fldChar w:fldCharType="begin"/>
+    </w:r>
+    <w:r>
+      <w:rPr>
+        <w:rFonts w:asciiTheme="majorHAnsi" w:eastAsiaTheme="majorEastAsia" w:hAnsiTheme="majorHAnsi" w:cstheme="majorBidi"/>
+        <w:color w:val="365F91" w:themeColor="accent1" w:themeShade="BF"/>
+        <w:sz w:val="26"/>
+        <w:szCs w:val="26"/>
+      </w:rPr>
+      <w:instrText xml:space="preserve"> NUMPAGES </w:instrText>
+    </w:r>
+    <w:r>
+      <w:rPr>
+        <w:rFonts w:asciiTheme="majorHAnsi" w:eastAsiaTheme="majorEastAsia" w:hAnsiTheme="majorHAnsi" w:cstheme="majorBidi"/>
+        <w:color w:val="365F91" w:themeColor="accent1" w:themeShade="BF"/>
+        <w:sz w:val="26"/>
+        <w:szCs w:val="26"/>
+      </w:rPr>
+      <w:fldChar w:fldCharType="separate"/>
+    </w:r>
+    <w:r>
+      <w:rPr>
+        <w:rFonts w:asciiTheme="majorHAnsi" w:eastAsiaTheme="majorEastAsia" w:hAnsiTheme="majorHAnsi" w:cstheme="majorBidi"/>
+        <w:noProof/>
         <w:color w:val="365F91" w:themeColor="accent1" w:themeShade="BF"/>
         <w:sz w:val="26"/>
         <w:szCs w:val="26"/>
@@ -2245,6 +2628,7 @@
   <w:style w:type="paragraph" w:default="1" w:styleId="Normal">
     <w:name w:val="Normal"/>
     <w:qFormat/>
+    <w:rsid w:val="00E415DA"/>
     <w:rPr>
       <w:rFonts w:ascii="Tahoma" w:eastAsia="Tahoma" w:hAnsi="Tahoma" w:cs="Tahoma"/>
       <w:lang w:val="es-ES"/>
@@ -2649,4 +3033,16 @@
   <a:objectDefaults/>
   <a:extraClrSchemeLst/>
 </a:theme>
+</file>
+
+<file path=customXml/item1.xml><?xml version="1.0" encoding="utf-8"?>
+<b:Sources xmlns:b="http://schemas.openxmlformats.org/officeDocument/2006/bibliography" xmlns="http://schemas.openxmlformats.org/officeDocument/2006/bibliography" SelectedStyle="\APASixthEditionOfficeOnline.xsl" StyleName="APA" Version="6"/>
+</file>
+
+<file path=customXml/itemProps1.xml><?xml version="1.0" encoding="utf-8"?>
+<ds:datastoreItem xmlns:ds="http://schemas.openxmlformats.org/officeDocument/2006/customXml" ds:itemID="{1A14BE71-E819-408D-94BC-5465304A261E}">
+  <ds:schemaRefs>
+    <ds:schemaRef ds:uri="http://schemas.openxmlformats.org/officeDocument/2006/bibliography"/>
+  </ds:schemaRefs>
+</ds:datastoreItem>
 </file>
</xml_diff>